<commit_message>
Documentação -> Pasta documentos
</commit_message>
<xml_diff>
--- a/Documentos/RelatorioSpeedQuiz.docx
+++ b/Documentos/RelatorioSpeedQuiz.docx
@@ -3,11 +3,9 @@
 <w:document xmlns:wpc="http://schemas.microsoft.com/office/word/2010/wordprocessingCanvas" xmlns:cx="http://schemas.microsoft.com/office/drawing/2014/chartex" xmlns:cx1="http://schemas.microsoft.com/office/drawing/2015/9/8/chartex" xmlns:cx2="http://schemas.microsoft.com/office/drawing/2015/10/21/chartex" xmlns:cx3="http://schemas.microsoft.com/office/drawing/2016/5/9/chartex" xmlns:cx4="http://schemas.microsoft.com/office/drawing/2016/5/10/chartex" xmlns:cx5="http://schemas.microsoft.com/office/drawing/2016/5/11/chartex" xmlns:cx6="http://schemas.microsoft.com/office/drawing/2016/5/12/chartex" xmlns:cx7="http://schemas.microsoft.com/office/drawing/2016/5/13/chartex" xmlns:cx8="http://schemas.microsoft.com/office/drawing/2016/5/14/chartex" xmlns:mc="http://schemas.openxmlformats.org/markup-compatibility/2006" xmlns:aink="http://schemas.microsoft.com/office/drawing/2016/ink" xmlns:am3d="http://schemas.microsoft.com/office/drawing/2017/model3d" xmlns:o="urn:schemas-microsoft-com:office:office" xmlns:r="http://schemas.openxmlformats.org/officeDocument/2006/relationships" xmlns:m="http://schemas.openxmlformats.org/officeDocument/2006/math" xmlns:v="urn:schemas-microsoft-com:vml" xmlns:wp14="http://schemas.microsoft.com/office/word/2010/wordprocessingDrawing" xmlns:wp="http://schemas.openxmlformats.org/drawingml/2006/wordprocessingDrawing" xmlns:w10="urn:schemas-microsoft-com:office:word" xmlns:w="http://schemas.openxmlformats.org/wordprocessingml/2006/main" xmlns:w14="http://schemas.microsoft.com/office/word/2010/wordml" xmlns:w15="http://schemas.microsoft.com/office/word/2012/wordml" xmlns:w16cex="http://schemas.microsoft.com/office/word/2018/wordml/cex" xmlns:w16cid="http://schemas.microsoft.com/office/word/2016/wordml/cid" xmlns:w16="http://schemas.microsoft.com/office/word/2018/wordml" xmlns:w16se="http://schemas.microsoft.com/office/word/2015/wordml/symex" xmlns:wpg="http://schemas.microsoft.com/office/word/2010/wordprocessingGroup" xmlns:wpi="http://schemas.microsoft.com/office/word/2010/wordprocessingInk" xmlns:wne="http://schemas.microsoft.com/office/word/2006/wordml" xmlns:wps="http://schemas.microsoft.com/office/word/2010/wordprocessingShape" mc:Ignorable="w14 w15 w16se w16cid w16 w16cex wp14">
   <w:body>
     <w:p>
-      <w:proofErr w:type="spellStart"/>
       <w:r>
         <w:t>Re</w:t>
       </w:r>
-      <w:proofErr w:type="spellEnd"/>
     </w:p>
     <w:sdt>
       <w:sdtPr>
@@ -17,6 +15,7 @@
           <w:docPartUnique/>
         </w:docPartObj>
       </w:sdtPr>
+      <w:sdtEndPr/>
       <w:sdtContent>
         <w:p>
           <w:r>
@@ -363,6 +362,7 @@
                                   <w:dataBinding w:prefixMappings="xmlns:ns0='http://purl.org/dc/elements/1.1/' xmlns:ns1='http://schemas.openxmlformats.org/package/2006/metadata/core-properties' " w:xpath="/ns1:coreProperties[1]/ns0:creator[1]" w:storeItemID="{6C3C8BC8-F283-45AE-878A-BAB7291924A1}"/>
                                   <w:text/>
                                 </w:sdtPr>
+                                <w:sdtEndPr/>
                                 <w:sdtContent>
                                   <w:p>
                                     <w:pPr>
@@ -408,6 +408,7 @@
                                     <w:dataBinding w:prefixMappings="xmlns:ns0='http://schemas.microsoft.com/office/2006/coverPageProps' " w:xpath="/ns0:CoverPageProperties[1]/ns0:CompanyEmail[1]" w:storeItemID="{55AF091B-3C7A-41E3-B477-F2FDAA23CFDA}"/>
                                     <w:text/>
                                   </w:sdtPr>
+                                  <w:sdtEndPr/>
                                   <w:sdtContent>
                                     <w:r>
                                       <w:rPr>
@@ -462,6 +463,7 @@
                             <w:dataBinding w:prefixMappings="xmlns:ns0='http://purl.org/dc/elements/1.1/' xmlns:ns1='http://schemas.openxmlformats.org/package/2006/metadata/core-properties' " w:xpath="/ns1:coreProperties[1]/ns0:creator[1]" w:storeItemID="{6C3C8BC8-F283-45AE-878A-BAB7291924A1}"/>
                             <w:text/>
                           </w:sdtPr>
+                          <w:sdtEndPr/>
                           <w:sdtContent>
                             <w:p>
                               <w:pPr>
@@ -507,6 +509,7 @@
                               <w:dataBinding w:prefixMappings="xmlns:ns0='http://schemas.microsoft.com/office/2006/coverPageProps' " w:xpath="/ns0:CoverPageProperties[1]/ns0:CompanyEmail[1]" w:storeItemID="{55AF091B-3C7A-41E3-B477-F2FDAA23CFDA}"/>
                               <w:text/>
                             </w:sdtPr>
+                            <w:sdtEndPr/>
                             <w:sdtContent>
                               <w:r>
                                 <w:rPr>
@@ -606,7 +609,15 @@
                                     <w:sz w:val="28"/>
                                     <w:szCs w:val="28"/>
                                   </w:rPr>
-                                  <w:t>Version 1.4</w:t>
+                                  <w:t>Version 1.</w:t>
+                                </w:r>
+                                <w:r>
+                                  <w:rPr>
+                                    <w:color w:val="4472C4" w:themeColor="accent1"/>
+                                    <w:sz w:val="28"/>
+                                    <w:szCs w:val="28"/>
+                                  </w:rPr>
+                                  <w:t>2</w:t>
                                 </w:r>
                               </w:p>
                             </w:txbxContent>
@@ -650,7 +661,15 @@
                               <w:sz w:val="28"/>
                               <w:szCs w:val="28"/>
                             </w:rPr>
-                            <w:t>Version 1.4</w:t>
+                            <w:t>Version 1.</w:t>
+                          </w:r>
+                          <w:r>
+                            <w:rPr>
+                              <w:color w:val="4472C4" w:themeColor="accent1"/>
+                              <w:sz w:val="28"/>
+                              <w:szCs w:val="28"/>
+                            </w:rPr>
+                            <w:t>2</w:t>
                           </w:r>
                         </w:p>
                       </w:txbxContent>
@@ -778,6 +797,7 @@
                                   <w:dataBinding w:prefixMappings="xmlns:ns0='http://purl.org/dc/elements/1.1/' xmlns:ns1='http://schemas.openxmlformats.org/package/2006/metadata/core-properties' " w:xpath="/ns1:coreProperties[1]/ns0:subject[1]" w:storeItemID="{6C3C8BC8-F283-45AE-878A-BAB7291924A1}"/>
                                   <w:text/>
                                 </w:sdtPr>
+                                <w:sdtEndPr/>
                                 <w:sdtContent>
                                   <w:p>
                                     <w:pPr>
@@ -879,6 +899,7 @@
                             <w:dataBinding w:prefixMappings="xmlns:ns0='http://purl.org/dc/elements/1.1/' xmlns:ns1='http://schemas.openxmlformats.org/package/2006/metadata/core-properties' " w:xpath="/ns1:coreProperties[1]/ns0:subject[1]" w:storeItemID="{6C3C8BC8-F283-45AE-878A-BAB7291924A1}"/>
                             <w:text/>
                           </w:sdtPr>
+                          <w:sdtEndPr/>
                           <w:sdtContent>
                             <w:p>
                               <w:pPr>
@@ -985,7 +1006,7 @@
               <w:szCs w:val="48"/>
             </w:rPr>
           </w:pPr>
-          <w:bookmarkStart w:id="0" w:name="_Toc61886131"/>
+          <w:bookmarkStart w:id="0" w:name="_Toc63892788"/>
           <w:r>
             <w:rPr>
               <w:b/>
@@ -1002,6 +1023,7 @@
         <w:p>
           <w:pPr>
             <w:spacing w:line="360" w:lineRule="auto"/>
+            <w:jc w:val="both"/>
           </w:pPr>
           <w:r>
             <w:t>Reconhecemos todo</w:t>
@@ -1010,19 +1032,7 @@
             <w:t>s</w:t>
           </w:r>
           <w:r>
-            <w:t xml:space="preserve"> os auxílios e esclarecimentos prestados pelo</w:t>
-          </w:r>
-          <w:r>
-            <w:t>s</w:t>
-          </w:r>
-          <w:r>
-            <w:t xml:space="preserve"> docente</w:t>
-          </w:r>
-          <w:r>
-            <w:t>s</w:t>
-          </w:r>
-          <w:r>
-            <w:t xml:space="preserve"> nas aulas de caráter prático e teórico. Assim como a </w:t>
+            <w:t xml:space="preserve"> os auxílios e esclarecimentos prestados pelo docente nas aulas de caráter prático e teórico. Assim como a </w:t>
           </w:r>
           <w:r>
             <w:t>disponibilidade para esclarecimento de dúvidas em horário alargado.</w:t>
@@ -1043,7 +1053,7 @@
               <w:szCs w:val="48"/>
             </w:rPr>
           </w:pPr>
-          <w:bookmarkStart w:id="1" w:name="_Toc61886132"/>
+          <w:bookmarkStart w:id="1" w:name="_Toc63892789"/>
           <w:r>
             <w:rPr>
               <w:b/>
@@ -1060,6 +1070,7 @@
         <w:p>
           <w:pPr>
             <w:spacing w:line="360" w:lineRule="auto"/>
+            <w:jc w:val="both"/>
           </w:pPr>
           <w:r>
             <w:t>Inicialmente, começamos por contextualizar o problema, passando por uma profunda análise do enunciado e do tema em questão. Foram, assim, definidos alguns requisitos, objetivos e missões do projeto prático, os quais teriam de ser correspondidos para o sucesso do mesmo.</w:t>
@@ -1068,52 +1079,22 @@
         <w:p>
           <w:pPr>
             <w:spacing w:line="360" w:lineRule="auto"/>
+            <w:jc w:val="both"/>
           </w:pPr>
         </w:p>
         <w:p>
           <w:pPr>
             <w:spacing w:line="360" w:lineRule="auto"/>
+            <w:jc w:val="both"/>
           </w:pPr>
           <w:r>
-            <w:t xml:space="preserve">Seguidamente, após a análise e modulação do problema, estudamos as </w:t>
-          </w:r>
-          <w:r>
-            <w:rPr>
-              <w:b/>
-              <w:bCs/>
-            </w:rPr>
-            <w:t>Metodologias</w:t>
-          </w:r>
-          <w:r>
-            <w:t xml:space="preserve"> e </w:t>
-          </w:r>
-          <w:r>
-            <w:rPr>
-              <w:b/>
-              <w:bCs/>
-            </w:rPr>
-            <w:t xml:space="preserve">Ciclos de Vida do Desenvolvimento de </w:t>
-          </w:r>
-          <w:r>
-            <w:rPr>
-              <w:b/>
-              <w:bCs/>
-              <w:i/>
-              <w:iCs/>
-            </w:rPr>
-            <w:t>S</w:t>
-          </w:r>
-          <w:r>
-            <w:rPr>
-              <w:b/>
-              <w:bCs/>
-              <w:i/>
-              <w:iCs/>
-            </w:rPr>
-            <w:t>oftware</w:t>
-          </w:r>
-          <w:r>
-            <w:t>, para que, o mesmo tivesse uma estrutura consistente e sólida. Tendo as mesmas em conta, elaboramos um planeamento de atividades a seguir para a organização temporal e pessoal do projeto prático</w:t>
+            <w:t>Seguidamente, após a análise e modulação do problema, para que</w:t>
+          </w:r>
+          <w:r>
+            <w:t xml:space="preserve"> </w:t>
+          </w:r>
+          <w:r>
+            <w:t>o mesmo tivesse uma estrutura consistente e sólida. Tendo as mesmas em conta, elaboramos um planeamento de atividades a seguir para a organização temporal e pessoal do projeto prático</w:t>
           </w:r>
           <w:r>
             <w:t>.</w:t>
@@ -1122,127 +1103,13 @@
         <w:p>
           <w:pPr>
             <w:spacing w:line="360" w:lineRule="auto"/>
+            <w:jc w:val="both"/>
           </w:pPr>
         </w:p>
         <w:p>
           <w:pPr>
             <w:spacing w:line="360" w:lineRule="auto"/>
-          </w:pPr>
-          <w:r>
-            <w:t xml:space="preserve">Posteriormente, estudamos os </w:t>
-          </w:r>
-          <w:r>
-            <w:rPr>
-              <w:b/>
-              <w:bCs/>
-              <w:i/>
-              <w:iCs/>
-            </w:rPr>
-            <w:t>Software Quality Fundamentals</w:t>
-          </w:r>
-          <w:r>
-            <w:rPr>
-              <w:i/>
-              <w:iCs/>
-            </w:rPr>
-            <w:t xml:space="preserve">, </w:t>
-          </w:r>
-          <w:r>
-            <w:rPr>
-              <w:b/>
-              <w:bCs/>
-              <w:i/>
-              <w:iCs/>
-            </w:rPr>
-            <w:t xml:space="preserve">Software Quality </w:t>
-          </w:r>
-          <w:proofErr w:type="spellStart"/>
-          <w:r>
-            <w:rPr>
-              <w:b/>
-              <w:bCs/>
-              <w:i/>
-              <w:iCs/>
-            </w:rPr>
-            <w:t>Assurance</w:t>
-          </w:r>
-          <w:proofErr w:type="spellEnd"/>
-          <w:r>
-            <w:rPr>
-              <w:i/>
-              <w:iCs/>
-            </w:rPr>
-            <w:t xml:space="preserve">, </w:t>
-          </w:r>
-          <w:r>
-            <w:rPr>
-              <w:b/>
-              <w:bCs/>
-              <w:i/>
-              <w:iCs/>
-            </w:rPr>
-            <w:t xml:space="preserve">Software Quality </w:t>
-          </w:r>
-          <w:proofErr w:type="spellStart"/>
-          <w:r>
-            <w:rPr>
-              <w:b/>
-              <w:bCs/>
-              <w:i/>
-              <w:iCs/>
-            </w:rPr>
-            <w:t>Control</w:t>
-          </w:r>
-          <w:proofErr w:type="spellEnd"/>
-          <w:r>
-            <w:rPr>
-              <w:i/>
-              <w:iCs/>
-            </w:rPr>
-            <w:t xml:space="preserve">, </w:t>
-          </w:r>
-          <w:r>
-            <w:rPr>
-              <w:b/>
-              <w:bCs/>
-              <w:i/>
-              <w:iCs/>
-            </w:rPr>
-            <w:t xml:space="preserve">Software Quality </w:t>
-          </w:r>
-          <w:proofErr w:type="spellStart"/>
-          <w:r>
-            <w:rPr>
-              <w:b/>
-              <w:bCs/>
-              <w:i/>
-              <w:iCs/>
-            </w:rPr>
-            <w:t>Metrics</w:t>
-          </w:r>
-          <w:proofErr w:type="spellEnd"/>
-          <w:r>
-            <w:t xml:space="preserve">, entre outros conceitos de </w:t>
-          </w:r>
-          <w:r>
-            <w:rPr>
-              <w:b/>
-              <w:bCs/>
-            </w:rPr>
-            <w:t>Engenharia de Software</w:t>
-          </w:r>
-          <w:r>
-            <w:t>, de modo a implementar dados conceitos ao longo do desenvolvimento do projeto. Isto para garantir que o projeto desenvolvido tem todos os artefactos com a qualidade esperada.</w:t>
-          </w:r>
-        </w:p>
-        <w:p>
-          <w:pPr>
-            <w:spacing w:line="360" w:lineRule="auto"/>
-          </w:pPr>
-        </w:p>
-        <w:p>
-          <w:pPr>
-            <w:spacing w:line="360" w:lineRule="auto"/>
+            <w:jc w:val="both"/>
           </w:pPr>
           <w:r>
             <w:t xml:space="preserve">Com isto, foi criada uma infraestrutura de modo a dar suporte ao desenvolvimento do </w:t>
@@ -1298,17 +1165,25 @@
         <w:p>
           <w:pPr>
             <w:spacing w:line="360" w:lineRule="auto"/>
+            <w:jc w:val="both"/>
           </w:pPr>
         </w:p>
         <w:p>
           <w:pPr>
             <w:spacing w:line="360" w:lineRule="auto"/>
+            <w:jc w:val="both"/>
           </w:pPr>
           <w:r>
             <w:t xml:space="preserve">Avançando então, </w:t>
           </w:r>
           <w:r>
-            <w:t xml:space="preserve">foram recolhidos requisitos funcionais e não funcionais, só então, </w:t>
+            <w:t xml:space="preserve">foram recolhidos </w:t>
+          </w:r>
+          <w:r>
+            <w:t xml:space="preserve">todos </w:t>
+          </w:r>
+          <w:r>
+            <w:t xml:space="preserve">requisitos, só então, </w:t>
           </w:r>
           <w:r>
             <w:t>foi elaborada a arquitetura e o desenho da plataforma de SW</w:t>
@@ -1406,7 +1281,7 @@
               <w:r>
                 <w:fldChar w:fldCharType="separate"/>
               </w:r>
-              <w:hyperlink w:anchor="_Toc61886131" w:history="1">
+              <w:hyperlink w:anchor="_Toc63892788" w:history="1">
                 <w:r>
                   <w:rPr>
                     <w:rStyle w:val="Hiperligao"/>
@@ -1435,7 +1310,7 @@
                     <w:noProof/>
                     <w:webHidden/>
                   </w:rPr>
-                  <w:instrText xml:space="preserve"> PAGEREF _Toc61886131 \h </w:instrText>
+                  <w:instrText xml:space="preserve"> PAGEREF _Toc63892788 \h </w:instrText>
                 </w:r>
                 <w:r>
                   <w:rPr>
@@ -1479,7 +1354,7 @@
                   <w:lang w:eastAsia="pt-PT"/>
                 </w:rPr>
               </w:pPr>
-              <w:hyperlink w:anchor="_Toc61886132" w:history="1">
+              <w:hyperlink w:anchor="_Toc63892789" w:history="1">
                 <w:r>
                   <w:rPr>
                     <w:rStyle w:val="Hiperligao"/>
@@ -1508,7 +1383,7 @@
                     <w:noProof/>
                     <w:webHidden/>
                   </w:rPr>
-                  <w:instrText xml:space="preserve"> PAGEREF _Toc61886132 \h </w:instrText>
+                  <w:instrText xml:space="preserve"> PAGEREF _Toc63892789 \h </w:instrText>
                 </w:r>
                 <w:r>
                   <w:rPr>
@@ -1552,7 +1427,7 @@
                   <w:lang w:eastAsia="pt-PT"/>
                 </w:rPr>
               </w:pPr>
-              <w:hyperlink w:anchor="_Toc61886133" w:history="1">
+              <w:hyperlink w:anchor="_Toc63892790" w:history="1">
                 <w:r>
                   <w:rPr>
                     <w:rStyle w:val="Hiperligao"/>
@@ -1581,7 +1456,7 @@
                     <w:noProof/>
                     <w:webHidden/>
                   </w:rPr>
-                  <w:instrText xml:space="preserve"> PAGEREF _Toc61886133 \h </w:instrText>
+                  <w:instrText xml:space="preserve"> PAGEREF _Toc63892790 \h </w:instrText>
                 </w:r>
                 <w:r>
                   <w:rPr>
@@ -1625,7 +1500,7 @@
                   <w:lang w:eastAsia="pt-PT"/>
                 </w:rPr>
               </w:pPr>
-              <w:hyperlink w:anchor="_Toc61886134" w:history="1">
+              <w:hyperlink w:anchor="_Toc63892791" w:history="1">
                 <w:r>
                   <w:rPr>
                     <w:rStyle w:val="Hiperligao"/>
@@ -1652,7 +1527,7 @@
                     <w:noProof/>
                     <w:webHidden/>
                   </w:rPr>
-                  <w:instrText xml:space="preserve"> PAGEREF _Toc61886134 \h </w:instrText>
+                  <w:instrText xml:space="preserve"> PAGEREF _Toc63892791 \h </w:instrText>
                 </w:r>
                 <w:r>
                   <w:rPr>
@@ -1696,7 +1571,7 @@
                   <w:lang w:eastAsia="pt-PT"/>
                 </w:rPr>
               </w:pPr>
-              <w:hyperlink w:anchor="_Toc61886135" w:history="1">
+              <w:hyperlink w:anchor="_Toc63892792" w:history="1">
                 <w:r>
                   <w:rPr>
                     <w:rStyle w:val="Hiperligao"/>
@@ -1725,7 +1600,7 @@
                     <w:noProof/>
                     <w:webHidden/>
                   </w:rPr>
-                  <w:instrText xml:space="preserve"> PAGEREF _Toc61886135 \h </w:instrText>
+                  <w:instrText xml:space="preserve"> PAGEREF _Toc63892792 \h </w:instrText>
                 </w:r>
                 <w:r>
                   <w:rPr>
@@ -1770,7 +1645,7 @@
                   <w:lang w:eastAsia="pt-PT"/>
                 </w:rPr>
               </w:pPr>
-              <w:hyperlink w:anchor="_Toc61886136" w:history="1">
+              <w:hyperlink w:anchor="_Toc63892793" w:history="1">
                 <w:r>
                   <w:rPr>
                     <w:rStyle w:val="Hiperligao"/>
@@ -1813,7 +1688,7 @@
                     <w:noProof/>
                     <w:webHidden/>
                   </w:rPr>
-                  <w:instrText xml:space="preserve"> PAGEREF _Toc61886136 \h </w:instrText>
+                  <w:instrText xml:space="preserve"> PAGEREF _Toc63892793 \h </w:instrText>
                 </w:r>
                 <w:r>
                   <w:rPr>
@@ -1858,7 +1733,7 @@
                   <w:lang w:eastAsia="pt-PT"/>
                 </w:rPr>
               </w:pPr>
-              <w:hyperlink w:anchor="_Toc61886137" w:history="1">
+              <w:hyperlink w:anchor="_Toc63892794" w:history="1">
                 <w:r>
                   <w:rPr>
                     <w:rStyle w:val="Hiperligao"/>
@@ -1901,7 +1776,7 @@
                     <w:noProof/>
                     <w:webHidden/>
                   </w:rPr>
-                  <w:instrText xml:space="preserve"> PAGEREF _Toc61886137 \h </w:instrText>
+                  <w:instrText xml:space="preserve"> PAGEREF _Toc63892794 \h </w:instrText>
                 </w:r>
                 <w:r>
                   <w:rPr>
@@ -1946,7 +1821,7 @@
                   <w:lang w:eastAsia="pt-PT"/>
                 </w:rPr>
               </w:pPr>
-              <w:hyperlink w:anchor="_Toc61886138" w:history="1">
+              <w:hyperlink w:anchor="_Toc63892795" w:history="1">
                 <w:r>
                   <w:rPr>
                     <w:rStyle w:val="Hiperligao"/>
@@ -1989,7 +1864,7 @@
                     <w:noProof/>
                     <w:webHidden/>
                   </w:rPr>
-                  <w:instrText xml:space="preserve"> PAGEREF _Toc61886138 \h </w:instrText>
+                  <w:instrText xml:space="preserve"> PAGEREF _Toc63892795 \h </w:instrText>
                 </w:r>
                 <w:r>
                   <w:rPr>
@@ -2034,7 +1909,7 @@
                   <w:lang w:eastAsia="pt-PT"/>
                 </w:rPr>
               </w:pPr>
-              <w:hyperlink w:anchor="_Toc61886139" w:history="1">
+              <w:hyperlink w:anchor="_Toc63892796" w:history="1">
                 <w:r>
                   <w:rPr>
                     <w:rStyle w:val="Hiperligao"/>
@@ -2077,7 +1952,7 @@
                     <w:noProof/>
                     <w:webHidden/>
                   </w:rPr>
-                  <w:instrText xml:space="preserve"> PAGEREF _Toc61886139 \h </w:instrText>
+                  <w:instrText xml:space="preserve"> PAGEREF _Toc63892796 \h </w:instrText>
                 </w:r>
                 <w:r>
                   <w:rPr>
@@ -2122,7 +1997,7 @@
                   <w:lang w:eastAsia="pt-PT"/>
                 </w:rPr>
               </w:pPr>
-              <w:hyperlink w:anchor="_Toc61886140" w:history="1">
+              <w:hyperlink w:anchor="_Toc63892797" w:history="1">
                 <w:r>
                   <w:rPr>
                     <w:rStyle w:val="Hiperligao"/>
@@ -2165,7 +2040,7 @@
                     <w:noProof/>
                     <w:webHidden/>
                   </w:rPr>
-                  <w:instrText xml:space="preserve"> PAGEREF _Toc61886140 \h </w:instrText>
+                  <w:instrText xml:space="preserve"> PAGEREF _Toc63892797 \h </w:instrText>
                 </w:r>
                 <w:r>
                   <w:rPr>
@@ -2210,7 +2085,7 @@
                   <w:lang w:eastAsia="pt-PT"/>
                 </w:rPr>
               </w:pPr>
-              <w:hyperlink w:anchor="_Toc61886141" w:history="1">
+              <w:hyperlink w:anchor="_Toc63892798" w:history="1">
                 <w:r>
                   <w:rPr>
                     <w:rStyle w:val="Hiperligao"/>
@@ -2253,7 +2128,7 @@
                     <w:noProof/>
                     <w:webHidden/>
                   </w:rPr>
-                  <w:instrText xml:space="preserve"> PAGEREF _Toc61886141 \h </w:instrText>
+                  <w:instrText xml:space="preserve"> PAGEREF _Toc63892798 \h </w:instrText>
                 </w:r>
                 <w:r>
                   <w:rPr>
@@ -2298,7 +2173,7 @@
                   <w:lang w:eastAsia="pt-PT"/>
                 </w:rPr>
               </w:pPr>
-              <w:hyperlink w:anchor="_Toc61886142" w:history="1">
+              <w:hyperlink w:anchor="_Toc63892799" w:history="1">
                 <w:r>
                   <w:rPr>
                     <w:rStyle w:val="Hiperligao"/>
@@ -2320,7 +2195,7 @@
                     <w:rStyle w:val="Hiperligao"/>
                     <w:noProof/>
                   </w:rPr>
-                  <w:t>Histórico de Objetivos Cumpridos #1 Milestone</w:t>
+                  <w:t>Tecnologias Utilizadas</w:t>
                 </w:r>
                 <w:r>
                   <w:rPr>
@@ -2341,7 +2216,220 @@
                     <w:noProof/>
                     <w:webHidden/>
                   </w:rPr>
-                  <w:instrText xml:space="preserve"> PAGEREF _Toc61886142 \h </w:instrText>
+                  <w:instrText xml:space="preserve"> PAGEREF _Toc63892799 \h </w:instrText>
+                </w:r>
+                <w:r>
+                  <w:rPr>
+                    <w:noProof/>
+                    <w:webHidden/>
+                  </w:rPr>
+                </w:r>
+                <w:r>
+                  <w:rPr>
+                    <w:noProof/>
+                    <w:webHidden/>
+                  </w:rPr>
+                  <w:fldChar w:fldCharType="separate"/>
+                </w:r>
+                <w:r>
+                  <w:rPr>
+                    <w:noProof/>
+                    <w:webHidden/>
+                  </w:rPr>
+                  <w:t>8</w:t>
+                </w:r>
+                <w:r>
+                  <w:rPr>
+                    <w:noProof/>
+                    <w:webHidden/>
+                  </w:rPr>
+                  <w:fldChar w:fldCharType="end"/>
+                </w:r>
+              </w:hyperlink>
+            </w:p>
+            <w:p>
+              <w:pPr>
+                <w:pStyle w:val="ndice2"/>
+                <w:tabs>
+                  <w:tab w:val="right" w:leader="dot" w:pos="8494"/>
+                </w:tabs>
+                <w:rPr>
+                  <w:noProof/>
+                  <w:sz w:val="22"/>
+                  <w:szCs w:val="22"/>
+                  <w:lang w:eastAsia="pt-PT"/>
+                </w:rPr>
+              </w:pPr>
+              <w:hyperlink w:anchor="_Toc63892800" w:history="1">
+                <w:r>
+                  <w:rPr>
+                    <w:rStyle w:val="Hiperligao"/>
+                    <w:noProof/>
+                  </w:rPr>
+                  <w:t>Firebase</w:t>
+                </w:r>
+                <w:r>
+                  <w:rPr>
+                    <w:noProof/>
+                    <w:webHidden/>
+                  </w:rPr>
+                  <w:tab/>
+                </w:r>
+                <w:r>
+                  <w:rPr>
+                    <w:noProof/>
+                    <w:webHidden/>
+                  </w:rPr>
+                  <w:fldChar w:fldCharType="begin"/>
+                </w:r>
+                <w:r>
+                  <w:rPr>
+                    <w:noProof/>
+                    <w:webHidden/>
+                  </w:rPr>
+                  <w:instrText xml:space="preserve"> PAGEREF _Toc63892800 \h </w:instrText>
+                </w:r>
+                <w:r>
+                  <w:rPr>
+                    <w:noProof/>
+                    <w:webHidden/>
+                  </w:rPr>
+                </w:r>
+                <w:r>
+                  <w:rPr>
+                    <w:noProof/>
+                    <w:webHidden/>
+                  </w:rPr>
+                  <w:fldChar w:fldCharType="separate"/>
+                </w:r>
+                <w:r>
+                  <w:rPr>
+                    <w:noProof/>
+                    <w:webHidden/>
+                  </w:rPr>
+                  <w:t>8</w:t>
+                </w:r>
+                <w:r>
+                  <w:rPr>
+                    <w:noProof/>
+                    <w:webHidden/>
+                  </w:rPr>
+                  <w:fldChar w:fldCharType="end"/>
+                </w:r>
+              </w:hyperlink>
+            </w:p>
+            <w:p>
+              <w:pPr>
+                <w:pStyle w:val="ndice2"/>
+                <w:tabs>
+                  <w:tab w:val="right" w:leader="dot" w:pos="8494"/>
+                </w:tabs>
+                <w:rPr>
+                  <w:noProof/>
+                  <w:sz w:val="22"/>
+                  <w:szCs w:val="22"/>
+                  <w:lang w:eastAsia="pt-PT"/>
+                </w:rPr>
+              </w:pPr>
+              <w:hyperlink w:anchor="_Toc63892801" w:history="1">
+                <w:r>
+                  <w:rPr>
+                    <w:rStyle w:val="Hiperligao"/>
+                    <w:noProof/>
+                  </w:rPr>
+                  <w:t>GitHub</w:t>
+                </w:r>
+                <w:r>
+                  <w:rPr>
+                    <w:noProof/>
+                    <w:webHidden/>
+                  </w:rPr>
+                  <w:tab/>
+                </w:r>
+                <w:r>
+                  <w:rPr>
+                    <w:noProof/>
+                    <w:webHidden/>
+                  </w:rPr>
+                  <w:fldChar w:fldCharType="begin"/>
+                </w:r>
+                <w:r>
+                  <w:rPr>
+                    <w:noProof/>
+                    <w:webHidden/>
+                  </w:rPr>
+                  <w:instrText xml:space="preserve"> PAGEREF _Toc63892801 \h </w:instrText>
+                </w:r>
+                <w:r>
+                  <w:rPr>
+                    <w:noProof/>
+                    <w:webHidden/>
+                  </w:rPr>
+                </w:r>
+                <w:r>
+                  <w:rPr>
+                    <w:noProof/>
+                    <w:webHidden/>
+                  </w:rPr>
+                  <w:fldChar w:fldCharType="separate"/>
+                </w:r>
+                <w:r>
+                  <w:rPr>
+                    <w:noProof/>
+                    <w:webHidden/>
+                  </w:rPr>
+                  <w:t>8</w:t>
+                </w:r>
+                <w:r>
+                  <w:rPr>
+                    <w:noProof/>
+                    <w:webHidden/>
+                  </w:rPr>
+                  <w:fldChar w:fldCharType="end"/>
+                </w:r>
+              </w:hyperlink>
+            </w:p>
+            <w:p>
+              <w:pPr>
+                <w:pStyle w:val="ndice2"/>
+                <w:tabs>
+                  <w:tab w:val="right" w:leader="dot" w:pos="8494"/>
+                </w:tabs>
+                <w:rPr>
+                  <w:noProof/>
+                  <w:sz w:val="22"/>
+                  <w:szCs w:val="22"/>
+                  <w:lang w:eastAsia="pt-PT"/>
+                </w:rPr>
+              </w:pPr>
+              <w:hyperlink w:anchor="_Toc63892802" w:history="1">
+                <w:r>
+                  <w:rPr>
+                    <w:rStyle w:val="Hiperligao"/>
+                    <w:noProof/>
+                  </w:rPr>
+                  <w:t>Android Studio</w:t>
+                </w:r>
+                <w:r>
+                  <w:rPr>
+                    <w:noProof/>
+                    <w:webHidden/>
+                  </w:rPr>
+                  <w:tab/>
+                </w:r>
+                <w:r>
+                  <w:rPr>
+                    <w:noProof/>
+                    <w:webHidden/>
+                  </w:rPr>
+                  <w:fldChar w:fldCharType="begin"/>
+                </w:r>
+                <w:r>
+                  <w:rPr>
+                    <w:noProof/>
+                    <w:webHidden/>
+                  </w:rPr>
+                  <w:instrText xml:space="preserve"> PAGEREF _Toc63892802 \h </w:instrText>
                 </w:r>
                 <w:r>
                   <w:rPr>
@@ -2386,7 +2474,7 @@
                   <w:lang w:eastAsia="pt-PT"/>
                 </w:rPr>
               </w:pPr>
-              <w:hyperlink w:anchor="_Toc61886143" w:history="1">
+              <w:hyperlink w:anchor="_Toc63892803" w:history="1">
                 <w:r>
                   <w:rPr>
                     <w:rStyle w:val="Hiperligao"/>
@@ -2408,7 +2496,7 @@
                     <w:rStyle w:val="Hiperligao"/>
                     <w:noProof/>
                   </w:rPr>
-                  <w:t>Ferramentas</w:t>
+                  <w:t>Requisitos Cumpridos</w:t>
                 </w:r>
                 <w:r>
                   <w:rPr>
@@ -2429,7 +2517,7 @@
                     <w:noProof/>
                     <w:webHidden/>
                   </w:rPr>
-                  <w:instrText xml:space="preserve"> PAGEREF _Toc61886143 \h </w:instrText>
+                  <w:instrText xml:space="preserve"> PAGEREF _Toc63892803 \h </w:instrText>
                 </w:r>
                 <w:r>
                   <w:rPr>
@@ -2474,7 +2562,7 @@
                   <w:lang w:eastAsia="pt-PT"/>
                 </w:rPr>
               </w:pPr>
-              <w:hyperlink w:anchor="_Toc61886144" w:history="1">
+              <w:hyperlink w:anchor="_Toc63892804" w:history="1">
                 <w:r>
                   <w:rPr>
                     <w:rStyle w:val="Hiperligao"/>
@@ -2496,6 +2584,520 @@
                     <w:rStyle w:val="Hiperligao"/>
                     <w:noProof/>
                   </w:rPr>
+                  <w:t>Funcionamento da Aplicação</w:t>
+                </w:r>
+                <w:r>
+                  <w:rPr>
+                    <w:noProof/>
+                    <w:webHidden/>
+                  </w:rPr>
+                  <w:tab/>
+                </w:r>
+                <w:r>
+                  <w:rPr>
+                    <w:noProof/>
+                    <w:webHidden/>
+                  </w:rPr>
+                  <w:fldChar w:fldCharType="begin"/>
+                </w:r>
+                <w:r>
+                  <w:rPr>
+                    <w:noProof/>
+                    <w:webHidden/>
+                  </w:rPr>
+                  <w:instrText xml:space="preserve"> PAGEREF _Toc63892804 \h </w:instrText>
+                </w:r>
+                <w:r>
+                  <w:rPr>
+                    <w:noProof/>
+                    <w:webHidden/>
+                  </w:rPr>
+                </w:r>
+                <w:r>
+                  <w:rPr>
+                    <w:noProof/>
+                    <w:webHidden/>
+                  </w:rPr>
+                  <w:fldChar w:fldCharType="separate"/>
+                </w:r>
+                <w:r>
+                  <w:rPr>
+                    <w:noProof/>
+                    <w:webHidden/>
+                  </w:rPr>
+                  <w:t>10</w:t>
+                </w:r>
+                <w:r>
+                  <w:rPr>
+                    <w:noProof/>
+                    <w:webHidden/>
+                  </w:rPr>
+                  <w:fldChar w:fldCharType="end"/>
+                </w:r>
+              </w:hyperlink>
+            </w:p>
+            <w:p>
+              <w:pPr>
+                <w:pStyle w:val="ndice2"/>
+                <w:tabs>
+                  <w:tab w:val="right" w:leader="dot" w:pos="8494"/>
+                </w:tabs>
+                <w:rPr>
+                  <w:noProof/>
+                  <w:sz w:val="22"/>
+                  <w:szCs w:val="22"/>
+                  <w:lang w:eastAsia="pt-PT"/>
+                </w:rPr>
+              </w:pPr>
+              <w:hyperlink w:anchor="_Toc63892805" w:history="1">
+                <w:r>
+                  <w:rPr>
+                    <w:rStyle w:val="Hiperligao"/>
+                    <w:noProof/>
+                  </w:rPr>
+                  <w:t>Atividade Inicial</w:t>
+                </w:r>
+                <w:r>
+                  <w:rPr>
+                    <w:noProof/>
+                    <w:webHidden/>
+                  </w:rPr>
+                  <w:tab/>
+                </w:r>
+                <w:r>
+                  <w:rPr>
+                    <w:noProof/>
+                    <w:webHidden/>
+                  </w:rPr>
+                  <w:fldChar w:fldCharType="begin"/>
+                </w:r>
+                <w:r>
+                  <w:rPr>
+                    <w:noProof/>
+                    <w:webHidden/>
+                  </w:rPr>
+                  <w:instrText xml:space="preserve"> PAGEREF _Toc63892805 \h </w:instrText>
+                </w:r>
+                <w:r>
+                  <w:rPr>
+                    <w:noProof/>
+                    <w:webHidden/>
+                  </w:rPr>
+                </w:r>
+                <w:r>
+                  <w:rPr>
+                    <w:noProof/>
+                    <w:webHidden/>
+                  </w:rPr>
+                  <w:fldChar w:fldCharType="separate"/>
+                </w:r>
+                <w:r>
+                  <w:rPr>
+                    <w:noProof/>
+                    <w:webHidden/>
+                  </w:rPr>
+                  <w:t>10</w:t>
+                </w:r>
+                <w:r>
+                  <w:rPr>
+                    <w:noProof/>
+                    <w:webHidden/>
+                  </w:rPr>
+                  <w:fldChar w:fldCharType="end"/>
+                </w:r>
+              </w:hyperlink>
+            </w:p>
+            <w:p>
+              <w:pPr>
+                <w:pStyle w:val="ndice2"/>
+                <w:tabs>
+                  <w:tab w:val="right" w:leader="dot" w:pos="8494"/>
+                </w:tabs>
+                <w:rPr>
+                  <w:noProof/>
+                  <w:sz w:val="22"/>
+                  <w:szCs w:val="22"/>
+                  <w:lang w:eastAsia="pt-PT"/>
+                </w:rPr>
+              </w:pPr>
+              <w:hyperlink w:anchor="_Toc63892806" w:history="1">
+                <w:r>
+                  <w:rPr>
+                    <w:rStyle w:val="Hiperligao"/>
+                    <w:noProof/>
+                  </w:rPr>
+                  <w:t>Login</w:t>
+                </w:r>
+                <w:r>
+                  <w:rPr>
+                    <w:noProof/>
+                    <w:webHidden/>
+                  </w:rPr>
+                  <w:tab/>
+                </w:r>
+                <w:r>
+                  <w:rPr>
+                    <w:noProof/>
+                    <w:webHidden/>
+                  </w:rPr>
+                  <w:fldChar w:fldCharType="begin"/>
+                </w:r>
+                <w:r>
+                  <w:rPr>
+                    <w:noProof/>
+                    <w:webHidden/>
+                  </w:rPr>
+                  <w:instrText xml:space="preserve"> PAGEREF _Toc63892806 \h </w:instrText>
+                </w:r>
+                <w:r>
+                  <w:rPr>
+                    <w:noProof/>
+                    <w:webHidden/>
+                  </w:rPr>
+                </w:r>
+                <w:r>
+                  <w:rPr>
+                    <w:noProof/>
+                    <w:webHidden/>
+                  </w:rPr>
+                  <w:fldChar w:fldCharType="separate"/>
+                </w:r>
+                <w:r>
+                  <w:rPr>
+                    <w:noProof/>
+                    <w:webHidden/>
+                  </w:rPr>
+                  <w:t>11</w:t>
+                </w:r>
+                <w:r>
+                  <w:rPr>
+                    <w:noProof/>
+                    <w:webHidden/>
+                  </w:rPr>
+                  <w:fldChar w:fldCharType="end"/>
+                </w:r>
+              </w:hyperlink>
+            </w:p>
+            <w:p>
+              <w:pPr>
+                <w:pStyle w:val="ndice2"/>
+                <w:tabs>
+                  <w:tab w:val="right" w:leader="dot" w:pos="8494"/>
+                </w:tabs>
+                <w:rPr>
+                  <w:noProof/>
+                  <w:sz w:val="22"/>
+                  <w:szCs w:val="22"/>
+                  <w:lang w:eastAsia="pt-PT"/>
+                </w:rPr>
+              </w:pPr>
+              <w:hyperlink w:anchor="_Toc63892807" w:history="1">
+                <w:r>
+                  <w:rPr>
+                    <w:rStyle w:val="Hiperligao"/>
+                    <w:noProof/>
+                  </w:rPr>
+                  <w:t>Home Page</w:t>
+                </w:r>
+                <w:r>
+                  <w:rPr>
+                    <w:noProof/>
+                    <w:webHidden/>
+                  </w:rPr>
+                  <w:tab/>
+                </w:r>
+                <w:r>
+                  <w:rPr>
+                    <w:noProof/>
+                    <w:webHidden/>
+                  </w:rPr>
+                  <w:fldChar w:fldCharType="begin"/>
+                </w:r>
+                <w:r>
+                  <w:rPr>
+                    <w:noProof/>
+                    <w:webHidden/>
+                  </w:rPr>
+                  <w:instrText xml:space="preserve"> PAGEREF _Toc63892807 \h </w:instrText>
+                </w:r>
+                <w:r>
+                  <w:rPr>
+                    <w:noProof/>
+                    <w:webHidden/>
+                  </w:rPr>
+                </w:r>
+                <w:r>
+                  <w:rPr>
+                    <w:noProof/>
+                    <w:webHidden/>
+                  </w:rPr>
+                  <w:fldChar w:fldCharType="separate"/>
+                </w:r>
+                <w:r>
+                  <w:rPr>
+                    <w:noProof/>
+                    <w:webHidden/>
+                  </w:rPr>
+                  <w:t>12</w:t>
+                </w:r>
+                <w:r>
+                  <w:rPr>
+                    <w:noProof/>
+                    <w:webHidden/>
+                  </w:rPr>
+                  <w:fldChar w:fldCharType="end"/>
+                </w:r>
+              </w:hyperlink>
+            </w:p>
+            <w:p>
+              <w:pPr>
+                <w:pStyle w:val="ndice2"/>
+                <w:tabs>
+                  <w:tab w:val="right" w:leader="dot" w:pos="8494"/>
+                </w:tabs>
+                <w:rPr>
+                  <w:noProof/>
+                  <w:sz w:val="22"/>
+                  <w:szCs w:val="22"/>
+                  <w:lang w:eastAsia="pt-PT"/>
+                </w:rPr>
+              </w:pPr>
+              <w:hyperlink w:anchor="_Toc63892808" w:history="1">
+                <w:r>
+                  <w:rPr>
+                    <w:rStyle w:val="Hiperligao"/>
+                    <w:noProof/>
+                  </w:rPr>
+                  <w:t>Quiz</w:t>
+                </w:r>
+                <w:r>
+                  <w:rPr>
+                    <w:noProof/>
+                    <w:webHidden/>
+                  </w:rPr>
+                  <w:tab/>
+                </w:r>
+                <w:r>
+                  <w:rPr>
+                    <w:noProof/>
+                    <w:webHidden/>
+                  </w:rPr>
+                  <w:fldChar w:fldCharType="begin"/>
+                </w:r>
+                <w:r>
+                  <w:rPr>
+                    <w:noProof/>
+                    <w:webHidden/>
+                  </w:rPr>
+                  <w:instrText xml:space="preserve"> PAGEREF _Toc63892808 \h </w:instrText>
+                </w:r>
+                <w:r>
+                  <w:rPr>
+                    <w:noProof/>
+                    <w:webHidden/>
+                  </w:rPr>
+                </w:r>
+                <w:r>
+                  <w:rPr>
+                    <w:noProof/>
+                    <w:webHidden/>
+                  </w:rPr>
+                  <w:fldChar w:fldCharType="separate"/>
+                </w:r>
+                <w:r>
+                  <w:rPr>
+                    <w:noProof/>
+                    <w:webHidden/>
+                  </w:rPr>
+                  <w:t>13</w:t>
+                </w:r>
+                <w:r>
+                  <w:rPr>
+                    <w:noProof/>
+                    <w:webHidden/>
+                  </w:rPr>
+                  <w:fldChar w:fldCharType="end"/>
+                </w:r>
+              </w:hyperlink>
+            </w:p>
+            <w:p>
+              <w:pPr>
+                <w:pStyle w:val="ndice2"/>
+                <w:tabs>
+                  <w:tab w:val="right" w:leader="dot" w:pos="8494"/>
+                </w:tabs>
+                <w:rPr>
+                  <w:noProof/>
+                  <w:sz w:val="22"/>
+                  <w:szCs w:val="22"/>
+                  <w:lang w:eastAsia="pt-PT"/>
+                </w:rPr>
+              </w:pPr>
+              <w:hyperlink w:anchor="_Toc63892809" w:history="1">
+                <w:r>
+                  <w:rPr>
+                    <w:rStyle w:val="Hiperligao"/>
+                    <w:noProof/>
+                  </w:rPr>
+                  <w:t>Pontuação</w:t>
+                </w:r>
+                <w:r>
+                  <w:rPr>
+                    <w:noProof/>
+                    <w:webHidden/>
+                  </w:rPr>
+                  <w:tab/>
+                </w:r>
+                <w:r>
+                  <w:rPr>
+                    <w:noProof/>
+                    <w:webHidden/>
+                  </w:rPr>
+                  <w:fldChar w:fldCharType="begin"/>
+                </w:r>
+                <w:r>
+                  <w:rPr>
+                    <w:noProof/>
+                    <w:webHidden/>
+                  </w:rPr>
+                  <w:instrText xml:space="preserve"> PAGEREF _Toc63892809 \h </w:instrText>
+                </w:r>
+                <w:r>
+                  <w:rPr>
+                    <w:noProof/>
+                    <w:webHidden/>
+                  </w:rPr>
+                </w:r>
+                <w:r>
+                  <w:rPr>
+                    <w:noProof/>
+                    <w:webHidden/>
+                  </w:rPr>
+                  <w:fldChar w:fldCharType="separate"/>
+                </w:r>
+                <w:r>
+                  <w:rPr>
+                    <w:noProof/>
+                    <w:webHidden/>
+                  </w:rPr>
+                  <w:t>14</w:t>
+                </w:r>
+                <w:r>
+                  <w:rPr>
+                    <w:noProof/>
+                    <w:webHidden/>
+                  </w:rPr>
+                  <w:fldChar w:fldCharType="end"/>
+                </w:r>
+              </w:hyperlink>
+            </w:p>
+            <w:p>
+              <w:pPr>
+                <w:pStyle w:val="ndice2"/>
+                <w:tabs>
+                  <w:tab w:val="right" w:leader="dot" w:pos="8494"/>
+                </w:tabs>
+                <w:rPr>
+                  <w:noProof/>
+                  <w:sz w:val="22"/>
+                  <w:szCs w:val="22"/>
+                  <w:lang w:eastAsia="pt-PT"/>
+                </w:rPr>
+              </w:pPr>
+              <w:hyperlink w:anchor="_Toc63892810" w:history="1">
+                <w:r>
+                  <w:rPr>
+                    <w:rStyle w:val="Hiperligao"/>
+                    <w:noProof/>
+                  </w:rPr>
+                  <w:t>Lista de Drivers</w:t>
+                </w:r>
+                <w:r>
+                  <w:rPr>
+                    <w:noProof/>
+                    <w:webHidden/>
+                  </w:rPr>
+                  <w:tab/>
+                </w:r>
+                <w:r>
+                  <w:rPr>
+                    <w:noProof/>
+                    <w:webHidden/>
+                  </w:rPr>
+                  <w:fldChar w:fldCharType="begin"/>
+                </w:r>
+                <w:r>
+                  <w:rPr>
+                    <w:noProof/>
+                    <w:webHidden/>
+                  </w:rPr>
+                  <w:instrText xml:space="preserve"> PAGEREF _Toc63892810 \h </w:instrText>
+                </w:r>
+                <w:r>
+                  <w:rPr>
+                    <w:noProof/>
+                    <w:webHidden/>
+                  </w:rPr>
+                </w:r>
+                <w:r>
+                  <w:rPr>
+                    <w:noProof/>
+                    <w:webHidden/>
+                  </w:rPr>
+                  <w:fldChar w:fldCharType="separate"/>
+                </w:r>
+                <w:r>
+                  <w:rPr>
+                    <w:noProof/>
+                    <w:webHidden/>
+                  </w:rPr>
+                  <w:t>15</w:t>
+                </w:r>
+                <w:r>
+                  <w:rPr>
+                    <w:noProof/>
+                    <w:webHidden/>
+                  </w:rPr>
+                  <w:fldChar w:fldCharType="end"/>
+                </w:r>
+              </w:hyperlink>
+            </w:p>
+            <w:p>
+              <w:pPr>
+                <w:pStyle w:val="ndice1"/>
+                <w:tabs>
+                  <w:tab w:val="left" w:pos="440"/>
+                  <w:tab w:val="right" w:leader="dot" w:pos="8494"/>
+                </w:tabs>
+                <w:rPr>
+                  <w:noProof/>
+                  <w:sz w:val="22"/>
+                  <w:szCs w:val="22"/>
+                  <w:lang w:eastAsia="pt-PT"/>
+                </w:rPr>
+              </w:pPr>
+              <w:hyperlink w:anchor="_Toc63892811" w:history="1">
+                <w:r>
+                  <w:rPr>
+                    <w:rStyle w:val="Hiperligao"/>
+                    <w:noProof/>
+                  </w:rPr>
+                  <w:t>6.</w:t>
+                </w:r>
+                <w:r>
+                  <w:rPr>
+                    <w:noProof/>
+                    <w:sz w:val="22"/>
+                    <w:szCs w:val="22"/>
+                    <w:lang w:eastAsia="pt-PT"/>
+                  </w:rPr>
+                  <w:tab/>
+                </w:r>
+                <w:r>
+                  <w:rPr>
+                    <w:rStyle w:val="Hiperligao"/>
+                    <w:noProof/>
+                  </w:rPr>
                   <w:t>Repositório GitHub</w:t>
                 </w:r>
                 <w:r>
@@ -2517,7 +3119,7 @@
                     <w:noProof/>
                     <w:webHidden/>
                   </w:rPr>
-                  <w:instrText xml:space="preserve"> PAGEREF _Toc61886144 \h </w:instrText>
+                  <w:instrText xml:space="preserve"> PAGEREF _Toc63892811 \h </w:instrText>
                 </w:r>
                 <w:r>
                   <w:rPr>
@@ -2537,7 +3139,7 @@
                     <w:noProof/>
                     <w:webHidden/>
                   </w:rPr>
-                  <w:t>9</w:t>
+                  <w:t>16</w:t>
                 </w:r>
                 <w:r>
                   <w:rPr>
@@ -2561,7 +3163,7 @@
                   <w:lang w:eastAsia="pt-PT"/>
                 </w:rPr>
               </w:pPr>
-              <w:hyperlink w:anchor="_Toc61886145" w:history="1">
+              <w:hyperlink w:anchor="_Toc63892812" w:history="1">
                 <w:r>
                   <w:rPr>
                     <w:rStyle w:val="Hiperligao"/>
@@ -2588,7 +3190,7 @@
                     <w:noProof/>
                     <w:webHidden/>
                   </w:rPr>
-                  <w:instrText xml:space="preserve"> PAGEREF _Toc61886145 \h </w:instrText>
+                  <w:instrText xml:space="preserve"> PAGEREF _Toc63892812 \h </w:instrText>
                 </w:r>
                 <w:r>
                   <w:rPr>
@@ -2608,7 +3210,7 @@
                     <w:noProof/>
                     <w:webHidden/>
                   </w:rPr>
-                  <w:t>10</w:t>
+                  <w:t>17</w:t>
                 </w:r>
                 <w:r>
                   <w:rPr>
@@ -2632,7 +3234,7 @@
                   <w:lang w:eastAsia="pt-PT"/>
                 </w:rPr>
               </w:pPr>
-              <w:hyperlink w:anchor="_Toc61886146" w:history="1">
+              <w:hyperlink w:anchor="_Toc63892813" w:history="1">
                 <w:r>
                   <w:rPr>
                     <w:rStyle w:val="Hiperligao"/>
@@ -2659,7 +3261,7 @@
                     <w:noProof/>
                     <w:webHidden/>
                   </w:rPr>
-                  <w:instrText xml:space="preserve"> PAGEREF _Toc61886146 \h </w:instrText>
+                  <w:instrText xml:space="preserve"> PAGEREF _Toc63892813 \h </w:instrText>
                 </w:r>
                 <w:r>
                   <w:rPr>
@@ -2679,7 +3281,7 @@
                     <w:noProof/>
                     <w:webHidden/>
                   </w:rPr>
-                  <w:t>11</w:t>
+                  <w:t>18</w:t>
                 </w:r>
                 <w:r>
                   <w:rPr>
@@ -2717,7 +3319,7 @@
               <w:szCs w:val="48"/>
             </w:rPr>
           </w:pPr>
-          <w:bookmarkStart w:id="2" w:name="_Toc61886133"/>
+          <w:bookmarkStart w:id="2" w:name="_Toc63892790"/>
           <w:r>
             <w:rPr>
               <w:b/>
@@ -2725,7 +3327,6 @@
               <w:sz w:val="48"/>
               <w:szCs w:val="48"/>
             </w:rPr>
-            <w:lastRenderedPageBreak/>
             <w:t>Índice de Tabelas</w:t>
           </w:r>
           <w:bookmarkEnd w:id="2"/>
@@ -2752,7 +3353,7 @@
           <w:r>
             <w:fldChar w:fldCharType="separate"/>
           </w:r>
-          <w:hyperlink w:anchor="_Toc61885650" w:history="1">
+          <w:hyperlink w:anchor="_Toc63892875" w:history="1">
             <w:r>
               <w:rPr>
                 <w:rStyle w:val="Hiperligao"/>
@@ -2779,7 +3380,7 @@
                 <w:noProof/>
                 <w:webHidden/>
               </w:rPr>
-              <w:instrText xml:space="preserve"> PAGEREF _Toc61885650 \h </w:instrText>
+              <w:instrText xml:space="preserve"> PAGEREF _Toc63892875 \h </w:instrText>
             </w:r>
             <w:r>
               <w:rPr>
@@ -2811,148 +3412,6 @@
           </w:hyperlink>
         </w:p>
         <w:p>
-          <w:pPr>
-            <w:pStyle w:val="ndicedeilustraes"/>
-            <w:tabs>
-              <w:tab w:val="right" w:leader="dot" w:pos="8494"/>
-            </w:tabs>
-            <w:rPr>
-              <w:noProof/>
-              <w:sz w:val="22"/>
-              <w:szCs w:val="22"/>
-              <w:lang w:eastAsia="pt-PT"/>
-            </w:rPr>
-          </w:pPr>
-          <w:hyperlink w:anchor="_Toc61885651" w:history="1">
-            <w:r>
-              <w:rPr>
-                <w:rStyle w:val="Hiperligao"/>
-                <w:noProof/>
-              </w:rPr>
-              <w:t>Tabela 2</w:t>
-            </w:r>
-            <w:r>
-              <w:rPr>
-                <w:noProof/>
-                <w:webHidden/>
-              </w:rPr>
-              <w:tab/>
-            </w:r>
-            <w:r>
-              <w:rPr>
-                <w:noProof/>
-                <w:webHidden/>
-              </w:rPr>
-              <w:fldChar w:fldCharType="begin"/>
-            </w:r>
-            <w:r>
-              <w:rPr>
-                <w:noProof/>
-                <w:webHidden/>
-              </w:rPr>
-              <w:instrText xml:space="preserve"> PAGEREF _Toc61885651 \h </w:instrText>
-            </w:r>
-            <w:r>
-              <w:rPr>
-                <w:noProof/>
-                <w:webHidden/>
-              </w:rPr>
-            </w:r>
-            <w:r>
-              <w:rPr>
-                <w:noProof/>
-                <w:webHidden/>
-              </w:rPr>
-              <w:fldChar w:fldCharType="separate"/>
-            </w:r>
-            <w:r>
-              <w:rPr>
-                <w:noProof/>
-                <w:webHidden/>
-              </w:rPr>
-              <w:t>8</w:t>
-            </w:r>
-            <w:r>
-              <w:rPr>
-                <w:noProof/>
-                <w:webHidden/>
-              </w:rPr>
-              <w:fldChar w:fldCharType="end"/>
-            </w:r>
-          </w:hyperlink>
-        </w:p>
-        <w:p>
-          <w:pPr>
-            <w:pStyle w:val="ndicedeilustraes"/>
-            <w:tabs>
-              <w:tab w:val="right" w:leader="dot" w:pos="8494"/>
-            </w:tabs>
-            <w:rPr>
-              <w:noProof/>
-              <w:sz w:val="22"/>
-              <w:szCs w:val="22"/>
-              <w:lang w:eastAsia="pt-PT"/>
-            </w:rPr>
-          </w:pPr>
-          <w:hyperlink w:anchor="_Toc61885652" w:history="1">
-            <w:r>
-              <w:rPr>
-                <w:rStyle w:val="Hiperligao"/>
-                <w:noProof/>
-              </w:rPr>
-              <w:t>Tabela 3</w:t>
-            </w:r>
-            <w:r>
-              <w:rPr>
-                <w:noProof/>
-                <w:webHidden/>
-              </w:rPr>
-              <w:tab/>
-            </w:r>
-            <w:r>
-              <w:rPr>
-                <w:noProof/>
-                <w:webHidden/>
-              </w:rPr>
-              <w:fldChar w:fldCharType="begin"/>
-            </w:r>
-            <w:r>
-              <w:rPr>
-                <w:noProof/>
-                <w:webHidden/>
-              </w:rPr>
-              <w:instrText xml:space="preserve"> PAGEREF _Toc61885652 \h </w:instrText>
-            </w:r>
-            <w:r>
-              <w:rPr>
-                <w:noProof/>
-                <w:webHidden/>
-              </w:rPr>
-            </w:r>
-            <w:r>
-              <w:rPr>
-                <w:noProof/>
-                <w:webHidden/>
-              </w:rPr>
-              <w:fldChar w:fldCharType="separate"/>
-            </w:r>
-            <w:r>
-              <w:rPr>
-                <w:noProof/>
-                <w:webHidden/>
-              </w:rPr>
-              <w:t>10</w:t>
-            </w:r>
-            <w:r>
-              <w:rPr>
-                <w:noProof/>
-                <w:webHidden/>
-              </w:rPr>
-              <w:fldChar w:fldCharType="end"/>
-            </w:r>
-          </w:hyperlink>
-        </w:p>
-        <w:p>
           <w:r>
             <w:fldChar w:fldCharType="end"/>
           </w:r>
@@ -2966,9 +3425,8 @@
           <w:pPr>
             <w:pStyle w:val="Ttulo1"/>
           </w:pPr>
-          <w:bookmarkStart w:id="3" w:name="_Toc61886134"/>
-          <w:r>
-            <w:lastRenderedPageBreak/>
+          <w:bookmarkStart w:id="3" w:name="_Toc63892791"/>
+          <w:r>
             <w:t>Histórico de Alterações do Documento</w:t>
           </w:r>
           <w:bookmarkEnd w:id="3"/>
@@ -3382,24 +3840,115 @@
               </w:p>
             </w:tc>
           </w:tr>
+          <w:tr>
+            <w:trPr>
+              <w:cnfStyle w:val="000000100000" w:firstRow="0" w:lastRow="0" w:firstColumn="0" w:lastColumn="0" w:oddVBand="0" w:evenVBand="0" w:oddHBand="1" w:evenHBand="0" w:firstRowFirstColumn="0" w:firstRowLastColumn="0" w:lastRowFirstColumn="0" w:lastRowLastColumn="0"/>
+            </w:trPr>
+            <w:tc>
+              <w:tcPr>
+                <w:cnfStyle w:val="001000000000" w:firstRow="0" w:lastRow="0" w:firstColumn="1" w:lastColumn="0" w:oddVBand="0" w:evenVBand="0" w:oddHBand="0" w:evenHBand="0" w:firstRowFirstColumn="0" w:firstRowLastColumn="0" w:lastRowFirstColumn="0" w:lastRowLastColumn="0"/>
+                <w:tcW w:w="1401" w:type="dxa"/>
+              </w:tcPr>
+              <w:p>
+                <w:pPr>
+                  <w:spacing w:line="276" w:lineRule="auto"/>
+                  <w:jc w:val="center"/>
+                  <w:rPr>
+                    <w:sz w:val="22"/>
+                    <w:szCs w:val="22"/>
+                  </w:rPr>
+                </w:pPr>
+                <w:r>
+                  <w:rPr>
+                    <w:sz w:val="22"/>
+                    <w:szCs w:val="22"/>
+                  </w:rPr>
+                  <w:t>10/02/2021</w:t>
+                </w:r>
+              </w:p>
+            </w:tc>
+            <w:tc>
+              <w:tcPr>
+                <w:tcW w:w="4172" w:type="dxa"/>
+              </w:tcPr>
+              <w:p>
+                <w:pPr>
+                  <w:pStyle w:val="PargrafodaLista"/>
+                  <w:numPr>
+                    <w:ilvl w:val="0"/>
+                    <w:numId w:val="3"/>
+                  </w:numPr>
+                  <w:spacing w:line="276" w:lineRule="auto"/>
+                  <w:cnfStyle w:val="000000100000" w:firstRow="0" w:lastRow="0" w:firstColumn="0" w:lastColumn="0" w:oddVBand="0" w:evenVBand="0" w:oddHBand="1" w:evenHBand="0" w:firstRowFirstColumn="0" w:firstRowLastColumn="0" w:lastRowFirstColumn="0" w:lastRowLastColumn="0"/>
+                  <w:rPr>
+                    <w:sz w:val="22"/>
+                    <w:szCs w:val="22"/>
+                  </w:rPr>
+                </w:pPr>
+                <w:r>
+                  <w:rPr>
+                    <w:sz w:val="22"/>
+                    <w:szCs w:val="22"/>
+                  </w:rPr>
+                  <w:t>Conclusão do relatório</w:t>
+                </w:r>
+              </w:p>
+            </w:tc>
+            <w:tc>
+              <w:tcPr>
+                <w:tcW w:w="2921" w:type="dxa"/>
+              </w:tcPr>
+              <w:p>
+                <w:pPr>
+                  <w:spacing w:line="276" w:lineRule="auto"/>
+                  <w:jc w:val="center"/>
+                  <w:cnfStyle w:val="000000100000" w:firstRow="0" w:lastRow="0" w:firstColumn="0" w:lastColumn="0" w:oddVBand="0" w:evenVBand="0" w:oddHBand="1" w:evenHBand="0" w:firstRowFirstColumn="0" w:firstRowLastColumn="0" w:lastRowFirstColumn="0" w:lastRowLastColumn="0"/>
+                  <w:rPr>
+                    <w:sz w:val="22"/>
+                    <w:szCs w:val="22"/>
+                  </w:rPr>
+                </w:pPr>
+                <w:r>
+                  <w:rPr>
+                    <w:sz w:val="22"/>
+                    <w:szCs w:val="22"/>
+                  </w:rPr>
+                  <w:t>1.2</w:t>
+                </w:r>
+              </w:p>
+            </w:tc>
+          </w:tr>
         </w:tbl>
         <w:p>
           <w:pPr>
             <w:pStyle w:val="Legenda"/>
             <w:jc w:val="center"/>
           </w:pPr>
-          <w:bookmarkStart w:id="4" w:name="_Toc61885650"/>
+          <w:bookmarkStart w:id="4" w:name="_Toc63892875"/>
           <w:r>
             <w:t xml:space="preserve">Tabela </w:t>
           </w:r>
-          <w:fldSimple w:instr=" SEQ Tabela \* ARABIC ">
-            <w:r>
-              <w:rPr>
-                <w:noProof/>
-              </w:rPr>
-              <w:t>1</w:t>
-            </w:r>
-          </w:fldSimple>
+          <w:r>
+            <w:fldChar w:fldCharType="begin"/>
+          </w:r>
+          <w:r>
+            <w:instrText xml:space="preserve"> SEQ Tabela \* ARABIC </w:instrText>
+          </w:r>
+          <w:r>
+            <w:fldChar w:fldCharType="separate"/>
+          </w:r>
+          <w:r>
+            <w:rPr>
+              <w:noProof/>
+            </w:rPr>
+            <w:t>1</w:t>
+          </w:r>
+          <w:r>
+            <w:rPr>
+              <w:noProof/>
+            </w:rPr>
+            <w:fldChar w:fldCharType="end"/>
+          </w:r>
           <w:r>
             <w:rPr>
               <w:noProof/>
@@ -3425,7 +3974,7 @@
               <w:szCs w:val="48"/>
             </w:rPr>
           </w:pPr>
-          <w:bookmarkStart w:id="5" w:name="_Toc61886135"/>
+          <w:bookmarkStart w:id="5" w:name="_Toc63892792"/>
           <w:r>
             <w:rPr>
               <w:rStyle w:val="Ttulo1Carter"/>
@@ -3434,7 +3983,6 @@
               <w:sz w:val="48"/>
               <w:szCs w:val="48"/>
             </w:rPr>
-            <w:lastRenderedPageBreak/>
             <w:t>Relatório Geral</w:t>
           </w:r>
           <w:bookmarkEnd w:id="5"/>
@@ -3454,7 +4002,7 @@
           </w:pPr>
           <w:bookmarkStart w:id="6" w:name="_Toc21684591"/>
           <w:bookmarkStart w:id="7" w:name="_Toc23808857"/>
-          <w:bookmarkStart w:id="8" w:name="_Toc61886136"/>
+          <w:bookmarkStart w:id="8" w:name="_Toc63892793"/>
           <w:r>
             <w:t>Introdução</w:t>
           </w:r>
@@ -3471,7 +4019,7 @@
               <w:numId w:val="8"/>
             </w:numPr>
           </w:pPr>
-          <w:bookmarkStart w:id="9" w:name="_Toc61886137"/>
+          <w:bookmarkStart w:id="9" w:name="_Toc63892794"/>
           <w:r>
             <w:t>Contextualização</w:t>
           </w:r>
@@ -3527,7 +4075,7 @@
               <w:numId w:val="8"/>
             </w:numPr>
           </w:pPr>
-          <w:bookmarkStart w:id="10" w:name="_Toc61886138"/>
+          <w:bookmarkStart w:id="10" w:name="_Toc63892795"/>
           <w:r>
             <w:t>Apresentação do Caso de Estudo</w:t>
           </w:r>
@@ -3547,12 +4095,19 @@
               <w:tab w:val="left" w:pos="1260"/>
             </w:tabs>
             <w:spacing w:line="360" w:lineRule="auto"/>
+            <w:jc w:val="both"/>
           </w:pPr>
           <w:r>
             <w:t xml:space="preserve">Sendo assim, com este projeto prático temos como objetivo desenvolver uma </w:t>
           </w:r>
           <w:r>
-            <w:t>aplicação que permite a criação de contas, na qual os utilizadores possam responder a questionários do desporto Fórmula 1. Os questionários apenas ficam disponíveis aquando de alguns eventos específicos, como por exemplo, ocorrência de campeonatos ou caso o utilizador se encontre perto ou num autódromo.</w:t>
+            <w:t>aplicação que permite a criação de contas, na qual os utilizadores possam responder a questionários</w:t>
+          </w:r>
+          <w:r>
+            <w:t xml:space="preserve"> relacionados com</w:t>
+          </w:r>
+          <w:r>
+            <w:t xml:space="preserve"> Fórmula 1. Os questionários apenas ficam disponíveis aquando de alguns eventos específicos, como por exemplo, ocorrência de campeonatos ou caso o utilizador se encontre perto ou num autódromo.</w:t>
           </w:r>
         </w:p>
         <w:p>
@@ -3577,7 +4132,7 @@
               <w:numId w:val="8"/>
             </w:numPr>
           </w:pPr>
-          <w:bookmarkStart w:id="11" w:name="_Toc61886139"/>
+          <w:bookmarkStart w:id="11" w:name="_Toc63892796"/>
           <w:r>
             <w:t>Motivação e Objetivos</w:t>
           </w:r>
@@ -3601,6 +4156,7 @@
         <w:p>
           <w:pPr>
             <w:spacing w:line="360" w:lineRule="auto"/>
+            <w:jc w:val="both"/>
           </w:pPr>
           <w:r>
             <w:t xml:space="preserve">Tendo em conta este projeto prático, </w:t>
@@ -3691,7 +4247,7 @@
               <w:numId w:val="8"/>
             </w:numPr>
           </w:pPr>
-          <w:bookmarkStart w:id="12" w:name="_Toc61886140"/>
+          <w:bookmarkStart w:id="12" w:name="_Toc63892797"/>
           <w:r>
             <w:t>Estrutura do Relatório</w:t>
           </w:r>
@@ -3724,6 +4280,7 @@
               <w:tab w:val="left" w:pos="1260"/>
             </w:tabs>
             <w:spacing w:line="360" w:lineRule="auto"/>
+            <w:jc w:val="both"/>
             <w:rPr>
               <w:sz w:val="22"/>
               <w:szCs w:val="22"/>
@@ -3820,147 +4377,72 @@
             </w:numPr>
           </w:pPr>
           <w:bookmarkStart w:id="15" w:name="_meaxu5uagfyf" w:colFirst="0" w:colLast="0"/>
-          <w:bookmarkStart w:id="16" w:name="_Toc21684594"/>
-          <w:bookmarkStart w:id="17" w:name="_Toc23808860"/>
-          <w:bookmarkStart w:id="18" w:name="_Toc61886141"/>
+          <w:bookmarkStart w:id="16" w:name="_Toc63892799"/>
           <w:bookmarkEnd w:id="15"/>
           <w:r>
-            <w:lastRenderedPageBreak/>
-            <w:t>Definições, Acrónimos e Abreviaturas</w:t>
+            <w:t>Tecnologias Utilizadas</w:t>
           </w:r>
           <w:bookmarkEnd w:id="16"/>
+        </w:p>
+        <w:p/>
+        <w:p>
+          <w:pPr>
+            <w:pStyle w:val="Ttulo2"/>
+            <w:ind w:firstLine="708"/>
+          </w:pPr>
+          <w:bookmarkStart w:id="17" w:name="_Toc63892800"/>
+          <w:r>
+            <w:t>Firebase</w:t>
+          </w:r>
           <w:bookmarkEnd w:id="17"/>
+        </w:p>
+        <w:p/>
+        <w:p>
+          <w:pPr>
+            <w:jc w:val="both"/>
+          </w:pPr>
+          <w:r>
+            <w:t>Foi utilizado o Firebase no nosso trabalho para realizar a autenticação e registo dos utilizadores.</w:t>
+          </w:r>
+        </w:p>
+        <w:p/>
+        <w:p>
+          <w:pPr>
+            <w:pStyle w:val="Ttulo2"/>
+          </w:pPr>
+          <w:r>
+            <w:tab/>
+          </w:r>
+          <w:bookmarkStart w:id="18" w:name="_Toc63892801"/>
+          <w:r>
+            <w:t>GitHub</w:t>
+          </w:r>
           <w:bookmarkEnd w:id="18"/>
         </w:p>
         <w:p/>
         <w:p>
-          <w:pPr>
-            <w:pBdr>
-              <w:top w:val="nil"/>
-              <w:left w:val="nil"/>
-              <w:bottom w:val="nil"/>
-              <w:right w:val="nil"/>
-              <w:between w:val="nil"/>
-            </w:pBdr>
-            <w:tabs>
-              <w:tab w:val="left" w:pos="1260"/>
-            </w:tabs>
-            <w:ind w:left="720"/>
-            <w:rPr>
-              <w:sz w:val="22"/>
-              <w:szCs w:val="22"/>
-            </w:rPr>
-          </w:pPr>
-          <w:r>
-            <w:rPr>
-              <w:sz w:val="22"/>
-              <w:szCs w:val="22"/>
-            </w:rPr>
-            <w:t>SRS – Software Requirements Specification</w:t>
+          <w:r>
+            <w:t>Foi utilizado o GitHub como repositório do projeto, de maneira a que as alterações efetuadas no projeto fossem sincronizadas de forma automática, sem perdermos informações essenciais do projeto.</w:t>
           </w:r>
         </w:p>
+        <w:p/>
         <w:p>
           <w:pPr>
-            <w:pBdr>
-              <w:top w:val="nil"/>
-              <w:left w:val="nil"/>
-              <w:bottom w:val="nil"/>
-              <w:right w:val="nil"/>
-              <w:between w:val="nil"/>
-            </w:pBdr>
-            <w:tabs>
-              <w:tab w:val="left" w:pos="1260"/>
-            </w:tabs>
-            <w:ind w:left="720"/>
-            <w:rPr>
-              <w:sz w:val="22"/>
-              <w:szCs w:val="22"/>
-            </w:rPr>
+            <w:pStyle w:val="Ttulo2"/>
           </w:pPr>
           <w:r>
-            <w:rPr>
-              <w:sz w:val="22"/>
-              <w:szCs w:val="22"/>
-            </w:rPr>
-            <w:t>BD – Base de Dados</w:t>
-          </w:r>
+            <w:tab/>
+          </w:r>
+          <w:bookmarkStart w:id="19" w:name="_Toc63892802"/>
+          <w:r>
+            <w:t>Android Studio</w:t>
+          </w:r>
+          <w:bookmarkEnd w:id="19"/>
         </w:p>
+        <w:p/>
         <w:p>
-          <w:pPr>
-            <w:pBdr>
-              <w:top w:val="nil"/>
-              <w:left w:val="nil"/>
-              <w:bottom w:val="nil"/>
-              <w:right w:val="nil"/>
-              <w:between w:val="nil"/>
-            </w:pBdr>
-            <w:tabs>
-              <w:tab w:val="left" w:pos="1260"/>
-            </w:tabs>
-            <w:ind w:left="720"/>
-            <w:rPr>
-              <w:sz w:val="22"/>
-              <w:szCs w:val="22"/>
-            </w:rPr>
-          </w:pPr>
-          <w:r>
-            <w:rPr>
-              <w:sz w:val="22"/>
-              <w:szCs w:val="22"/>
-            </w:rPr>
-            <w:t>SW – Software</w:t>
-          </w:r>
-        </w:p>
-        <w:p>
-          <w:pPr>
-            <w:pBdr>
-              <w:top w:val="nil"/>
-              <w:left w:val="nil"/>
-              <w:bottom w:val="nil"/>
-              <w:right w:val="nil"/>
-              <w:between w:val="nil"/>
-            </w:pBdr>
-            <w:tabs>
-              <w:tab w:val="left" w:pos="1260"/>
-            </w:tabs>
-            <w:ind w:left="720"/>
-            <w:rPr>
-              <w:sz w:val="22"/>
-              <w:szCs w:val="22"/>
-            </w:rPr>
-          </w:pPr>
-          <w:r>
-            <w:rPr>
-              <w:sz w:val="22"/>
-              <w:szCs w:val="22"/>
-            </w:rPr>
-            <w:t>UC – Unidade Curricular</w:t>
-          </w:r>
-        </w:p>
-        <w:p>
-          <w:pPr>
-            <w:pBdr>
-              <w:top w:val="nil"/>
-              <w:left w:val="nil"/>
-              <w:bottom w:val="nil"/>
-              <w:right w:val="nil"/>
-              <w:between w:val="nil"/>
-            </w:pBdr>
-            <w:tabs>
-              <w:tab w:val="left" w:pos="1260"/>
-            </w:tabs>
-            <w:ind w:left="720"/>
-            <w:rPr>
-              <w:sz w:val="22"/>
-              <w:szCs w:val="22"/>
-            </w:rPr>
-          </w:pPr>
-          <w:r>
-            <w:rPr>
-              <w:sz w:val="22"/>
-              <w:szCs w:val="22"/>
-            </w:rPr>
-            <w:t>CMU – Computação Movel e Ubíqua</w:t>
+          <w:r>
+            <w:t>Foi o IDE utilizado para a implementação de todo o projeto.</w:t>
           </w:r>
         </w:p>
         <w:p>
@@ -3976,22 +4458,207 @@
               <w:numId w:val="2"/>
             </w:numPr>
           </w:pPr>
-          <w:bookmarkStart w:id="19" w:name="_Toc61886142"/>
-          <w:r>
-            <w:lastRenderedPageBreak/>
-            <w:t>Histórico de Objetivos Cumpridos</w:t>
-          </w:r>
-          <w:r>
-            <w:t xml:space="preserve"> #1 Milestone</w:t>
-          </w:r>
-          <w:bookmarkEnd w:id="19"/>
+          <w:bookmarkStart w:id="20" w:name="_Toc63892803"/>
+          <w:r>
+            <w:t>Requisitos</w:t>
+          </w:r>
+          <w:r>
+            <w:t xml:space="preserve"> Cumpridos</w:t>
+          </w:r>
+          <w:bookmarkEnd w:id="20"/>
+          <w:r>
+            <w:t xml:space="preserve"> </w:t>
+          </w:r>
         </w:p>
         <w:p/>
       </w:sdtContent>
     </w:sdt>
     <w:p>
       <w:r>
-        <w:t>123</w:t>
+        <w:t>Durante a realização deste projeto</w:t>
+      </w:r>
+      <w:r>
+        <w:t>, implementamos os seguintes requisitos obrigatórios</w:t>
+      </w:r>
+      <w:r>
+        <w:t>:</w:t>
+      </w:r>
+    </w:p>
+    <w:p>
+      <w:pPr>
+        <w:pStyle w:val="PargrafodaLista"/>
+        <w:numPr>
+          <w:ilvl w:val="0"/>
+          <w:numId w:val="3"/>
+        </w:numPr>
+      </w:pPr>
+      <w:r>
+        <w:t>Utilização de fragmentos;</w:t>
+      </w:r>
+    </w:p>
+    <w:p>
+      <w:pPr>
+        <w:pStyle w:val="PargrafodaLista"/>
+        <w:numPr>
+          <w:ilvl w:val="0"/>
+          <w:numId w:val="3"/>
+        </w:numPr>
+      </w:pPr>
+      <w:r>
+        <w:t>Utilização de listas;</w:t>
+      </w:r>
+    </w:p>
+    <w:p>
+      <w:pPr>
+        <w:pStyle w:val="PargrafodaLista"/>
+        <w:numPr>
+          <w:ilvl w:val="0"/>
+          <w:numId w:val="3"/>
+        </w:numPr>
+      </w:pPr>
+      <w:r>
+        <w:t>Utilização de bases de dados;</w:t>
+      </w:r>
+    </w:p>
+    <w:p>
+      <w:pPr>
+        <w:pStyle w:val="PargrafodaLista"/>
+        <w:numPr>
+          <w:ilvl w:val="0"/>
+          <w:numId w:val="3"/>
+        </w:numPr>
+      </w:pPr>
+      <w:r>
+        <w:t>Utilização de operações assíncronas;</w:t>
+      </w:r>
+    </w:p>
+    <w:p>
+      <w:pPr>
+        <w:pStyle w:val="PargrafodaLista"/>
+        <w:numPr>
+          <w:ilvl w:val="0"/>
+          <w:numId w:val="3"/>
+        </w:numPr>
+      </w:pPr>
+      <w:r>
+        <w:t xml:space="preserve"> Utilização de notificações;</w:t>
+      </w:r>
+    </w:p>
+    <w:p>
+      <w:pPr>
+        <w:pStyle w:val="PargrafodaLista"/>
+        <w:numPr>
+          <w:ilvl w:val="0"/>
+          <w:numId w:val="3"/>
+        </w:numPr>
+      </w:pPr>
+      <w:r>
+        <w:t>Utilização de sensores de localização;</w:t>
+      </w:r>
+    </w:p>
+    <w:p>
+      <w:pPr>
+        <w:pStyle w:val="PargrafodaLista"/>
+        <w:numPr>
+          <w:ilvl w:val="0"/>
+          <w:numId w:val="3"/>
+        </w:numPr>
+      </w:pPr>
+      <w:r>
+        <w:t>Utilização de material design;</w:t>
+      </w:r>
+    </w:p>
+    <w:p>
+      <w:pPr>
+        <w:pStyle w:val="PargrafodaLista"/>
+        <w:numPr>
+          <w:ilvl w:val="0"/>
+          <w:numId w:val="3"/>
+        </w:numPr>
+      </w:pPr>
+      <w:r>
+        <w:t>Integração com a API Formula One API;</w:t>
+      </w:r>
+    </w:p>
+    <w:p>
+      <w:pPr>
+        <w:pStyle w:val="PargrafodaLista"/>
+        <w:numPr>
+          <w:ilvl w:val="0"/>
+          <w:numId w:val="3"/>
+        </w:numPr>
+      </w:pPr>
+      <w:r>
+        <w:t>Autenticação do utilizador via firebase authentication</w:t>
+      </w:r>
+      <w:r>
+        <w:t>;</w:t>
+      </w:r>
+    </w:p>
+    <w:p>
+      <w:pPr>
+        <w:pStyle w:val="PargrafodaLista"/>
+        <w:numPr>
+          <w:ilvl w:val="0"/>
+          <w:numId w:val="3"/>
+        </w:numPr>
+      </w:pPr>
+      <w:r>
+        <w:t>Suporte para ecrãs de diferentes dimensões</w:t>
+      </w:r>
+    </w:p>
+    <w:p>
+      <w:pPr>
+        <w:pStyle w:val="PargrafodaLista"/>
+        <w:numPr>
+          <w:ilvl w:val="1"/>
+          <w:numId w:val="3"/>
+        </w:numPr>
+      </w:pPr>
+      <w:r>
+        <w:t>Em alguns casos, não está completamente responsivo devido à falta de tempo;</w:t>
+      </w:r>
+    </w:p>
+    <w:p/>
+    <w:p>
+      <w:r>
+        <w:t>Em relação aos requisitos de bonificação, implementamos os seguintes:</w:t>
+      </w:r>
+    </w:p>
+    <w:p>
+      <w:pPr>
+        <w:pStyle w:val="PargrafodaLista"/>
+        <w:numPr>
+          <w:ilvl w:val="0"/>
+          <w:numId w:val="10"/>
+        </w:numPr>
+      </w:pPr>
+      <w:r>
+        <w:t>Geração de gráficos;</w:t>
+      </w:r>
+    </w:p>
+    <w:p>
+      <w:pPr>
+        <w:pStyle w:val="PargrafodaLista"/>
+        <w:numPr>
+          <w:ilvl w:val="0"/>
+          <w:numId w:val="10"/>
+        </w:numPr>
+      </w:pPr>
+      <w:r>
+        <w:t>Login com Facebook;</w:t>
+      </w:r>
+    </w:p>
+    <w:p>
+      <w:pPr>
+        <w:pStyle w:val="PargrafodaLista"/>
+        <w:numPr>
+          <w:ilvl w:val="0"/>
+          <w:numId w:val="10"/>
+        </w:numPr>
+      </w:pPr>
+      <w:r>
+        <w:t>Interação com elementos do Android, neste caso com o browser do telemóvel;</w:t>
       </w:r>
     </w:p>
     <w:p>
@@ -4007,59 +4674,620 @@
           <w:numId w:val="2"/>
         </w:numPr>
       </w:pPr>
-      <w:bookmarkStart w:id="20" w:name="_Toc61886143"/>
+      <w:bookmarkStart w:id="21" w:name="_Toc63892804"/>
       <w:r>
-        <w:lastRenderedPageBreak/>
-        <w:t>Ferramentas</w:t>
+        <w:t>Funcionamento da Aplicação</w:t>
       </w:r>
-      <w:bookmarkEnd w:id="20"/>
+      <w:bookmarkEnd w:id="21"/>
+    </w:p>
+    <w:p/>
+    <w:p>
+      <w:pPr>
+        <w:pStyle w:val="Ttulo2"/>
+        <w:ind w:left="360"/>
+      </w:pPr>
+      <w:bookmarkStart w:id="22" w:name="_Toc63892805"/>
+      <w:r>
+        <w:t>Atividade Inicial</w:t>
+      </w:r>
+      <w:bookmarkEnd w:id="22"/>
     </w:p>
     <w:p/>
     <w:p>
       <w:r>
-        <w:t>Android Studio</w:t>
+        <w:rPr>
+          <w:noProof/>
+        </w:rPr>
+        <w:drawing>
+          <wp:anchor distT="0" distB="0" distL="114300" distR="114300" simplePos="0" relativeHeight="251664384" behindDoc="0" locked="0" layoutInCell="1" allowOverlap="1" wp14:anchorId="7111634D" wp14:editId="6441404F">
+            <wp:simplePos x="1076325" y="1971675"/>
+            <wp:positionH relativeFrom="column">
+              <wp:align>left</wp:align>
+            </wp:positionH>
+            <wp:positionV relativeFrom="paragraph">
+              <wp:align>top</wp:align>
+            </wp:positionV>
+            <wp:extent cx="2255567" cy="4010025"/>
+            <wp:effectExtent l="0" t="0" r="0" b="0"/>
+            <wp:wrapSquare wrapText="bothSides"/>
+            <wp:docPr id="1" name="Imagem 1"/>
+            <wp:cNvGraphicFramePr>
+              <a:graphicFrameLocks xmlns:a="http://schemas.openxmlformats.org/drawingml/2006/main" noChangeAspect="1"/>
+            </wp:cNvGraphicFramePr>
+            <a:graphic xmlns:a="http://schemas.openxmlformats.org/drawingml/2006/main">
+              <a:graphicData uri="http://schemas.openxmlformats.org/drawingml/2006/picture">
+                <pic:pic xmlns:pic="http://schemas.openxmlformats.org/drawingml/2006/picture">
+                  <pic:nvPicPr>
+                    <pic:cNvPr id="1" name=""/>
+                    <pic:cNvPicPr/>
+                  </pic:nvPicPr>
+                  <pic:blipFill>
+                    <a:blip r:embed="rId12" cstate="print">
+                      <a:extLst>
+                        <a:ext uri="{28A0092B-C50C-407E-A947-70E740481C1C}">
+                          <a14:useLocalDpi xmlns:a14="http://schemas.microsoft.com/office/drawing/2010/main" val="0"/>
+                        </a:ext>
+                      </a:extLst>
+                    </a:blip>
+                    <a:stretch>
+                      <a:fillRect/>
+                    </a:stretch>
+                  </pic:blipFill>
+                  <pic:spPr>
+                    <a:xfrm>
+                      <a:off x="0" y="0"/>
+                      <a:ext cx="2255567" cy="4010025"/>
+                    </a:xfrm>
+                    <a:prstGeom prst="rect">
+                      <a:avLst/>
+                    </a:prstGeom>
+                  </pic:spPr>
+                </pic:pic>
+              </a:graphicData>
+            </a:graphic>
+          </wp:anchor>
+        </w:drawing>
+      </w:r>
+      <w:r>
+        <w:t>Nesta atividade, o utilizador pode entrar na aplicação através do botão “Bem-Vindo”, e este será redirecionado para a página de login/registo.</w:t>
+      </w:r>
+      <w:r>
+        <w:br w:type="textWrapping" w:clear="all"/>
       </w:r>
     </w:p>
     <w:p>
       <w:r>
-        <w:t>Adobe Photoshop CC</w:t>
+        <w:br w:type="page"/>
+      </w:r>
+    </w:p>
+    <w:p>
+      <w:pPr>
+        <w:pStyle w:val="Ttulo2"/>
+        <w:ind w:firstLine="708"/>
+      </w:pPr>
+      <w:bookmarkStart w:id="23" w:name="_Toc63892806"/>
+      <w:r>
+        <w:t>Login</w:t>
+      </w:r>
+      <w:bookmarkEnd w:id="23"/>
+    </w:p>
+    <w:p>
+      <w:r>
+        <w:rPr>
+          <w:noProof/>
+        </w:rPr>
+        <w:drawing>
+          <wp:anchor distT="0" distB="0" distL="114300" distR="114300" simplePos="0" relativeHeight="251667456" behindDoc="0" locked="0" layoutInCell="1" allowOverlap="1" wp14:anchorId="279ED733" wp14:editId="4DB83D06">
+            <wp:simplePos x="0" y="0"/>
+            <wp:positionH relativeFrom="margin">
+              <wp:align>left</wp:align>
+            </wp:positionH>
+            <wp:positionV relativeFrom="paragraph">
+              <wp:posOffset>254635</wp:posOffset>
+            </wp:positionV>
+            <wp:extent cx="2458720" cy="4371975"/>
+            <wp:effectExtent l="0" t="0" r="0" b="9525"/>
+            <wp:wrapSquare wrapText="bothSides"/>
+            <wp:docPr id="9" name="Imagem 9"/>
+            <wp:cNvGraphicFramePr>
+              <a:graphicFrameLocks xmlns:a="http://schemas.openxmlformats.org/drawingml/2006/main" noChangeAspect="1"/>
+            </wp:cNvGraphicFramePr>
+            <a:graphic xmlns:a="http://schemas.openxmlformats.org/drawingml/2006/main">
+              <a:graphicData uri="http://schemas.openxmlformats.org/drawingml/2006/picture">
+                <pic:pic xmlns:pic="http://schemas.openxmlformats.org/drawingml/2006/picture">
+                  <pic:nvPicPr>
+                    <pic:cNvPr id="0" name="Picture 6"/>
+                    <pic:cNvPicPr>
+                      <a:picLocks noChangeAspect="1" noChangeArrowheads="1"/>
+                    </pic:cNvPicPr>
+                  </pic:nvPicPr>
+                  <pic:blipFill>
+                    <a:blip r:embed="rId13" cstate="print">
+                      <a:extLst>
+                        <a:ext uri="{28A0092B-C50C-407E-A947-70E740481C1C}">
+                          <a14:useLocalDpi xmlns:a14="http://schemas.microsoft.com/office/drawing/2010/main" val="0"/>
+                        </a:ext>
+                      </a:extLst>
+                    </a:blip>
+                    <a:srcRect/>
+                    <a:stretch>
+                      <a:fillRect/>
+                    </a:stretch>
+                  </pic:blipFill>
+                  <pic:spPr bwMode="auto">
+                    <a:xfrm>
+                      <a:off x="0" y="0"/>
+                      <a:ext cx="2458720" cy="4371975"/>
+                    </a:xfrm>
+                    <a:prstGeom prst="rect">
+                      <a:avLst/>
+                    </a:prstGeom>
+                    <a:noFill/>
+                    <a:ln>
+                      <a:noFill/>
+                    </a:ln>
+                  </pic:spPr>
+                </pic:pic>
+              </a:graphicData>
+            </a:graphic>
+            <wp14:sizeRelH relativeFrom="margin">
+              <wp14:pctWidth>0</wp14:pctWidth>
+            </wp14:sizeRelH>
+            <wp14:sizeRelV relativeFrom="margin">
+              <wp14:pctHeight>0</wp14:pctHeight>
+            </wp14:sizeRelV>
+          </wp:anchor>
+        </w:drawing>
       </w:r>
     </w:p>
     <w:p>
       <w:r>
-        <w:t xml:space="preserve">Microsoft </w:t>
+        <w:t>Nesta atividade, é possível fazer o login e o registo do utilizador na plataforma, inserindo o seu email e palavra passe.</w:t>
       </w:r>
       <w:r>
-        <w:t xml:space="preserve">Office </w:t>
+        <w:t xml:space="preserve"> Após a inserção dos dados, basta selecionar o botão “Sign In”.</w:t>
       </w:r>
       <w:r>
-        <w:t>Word</w:t>
+        <w:br w:type="textWrapping" w:clear="all"/>
       </w:r>
     </w:p>
     <w:p>
       <w:r>
-        <w:t xml:space="preserve">Microsoft </w:t>
+        <w:br w:type="page"/>
+      </w:r>
+    </w:p>
+    <w:p>
+      <w:pPr>
+        <w:pStyle w:val="Ttulo2"/>
+      </w:pPr>
+      <w:r>
+        <w:tab/>
+      </w:r>
+      <w:bookmarkStart w:id="24" w:name="_Toc63892807"/>
+      <w:r>
+        <w:t>Home Page</w:t>
+      </w:r>
+      <w:bookmarkEnd w:id="24"/>
+    </w:p>
+    <w:p/>
+    <w:p>
+      <w:r>
+        <w:rPr>
+          <w:noProof/>
+        </w:rPr>
+        <w:drawing>
+          <wp:anchor distT="0" distB="0" distL="114300" distR="114300" simplePos="0" relativeHeight="251674624" behindDoc="0" locked="0" layoutInCell="1" allowOverlap="1" wp14:anchorId="4C5114E9" wp14:editId="2EA2B95E">
+            <wp:simplePos x="1076325" y="1371600"/>
+            <wp:positionH relativeFrom="column">
+              <wp:align>left</wp:align>
+            </wp:positionH>
+            <wp:positionV relativeFrom="paragraph">
+              <wp:align>top</wp:align>
+            </wp:positionV>
+            <wp:extent cx="2480588" cy="4410075"/>
+            <wp:effectExtent l="0" t="0" r="0" b="0"/>
+            <wp:wrapSquare wrapText="bothSides"/>
+            <wp:docPr id="19" name="Imagem 19"/>
+            <wp:cNvGraphicFramePr>
+              <a:graphicFrameLocks xmlns:a="http://schemas.openxmlformats.org/drawingml/2006/main" noChangeAspect="1"/>
+            </wp:cNvGraphicFramePr>
+            <a:graphic xmlns:a="http://schemas.openxmlformats.org/drawingml/2006/main">
+              <a:graphicData uri="http://schemas.openxmlformats.org/drawingml/2006/picture">
+                <pic:pic xmlns:pic="http://schemas.openxmlformats.org/drawingml/2006/picture">
+                  <pic:nvPicPr>
+                    <pic:cNvPr id="0" name="Picture 18"/>
+                    <pic:cNvPicPr>
+                      <a:picLocks noChangeAspect="1" noChangeArrowheads="1"/>
+                    </pic:cNvPicPr>
+                  </pic:nvPicPr>
+                  <pic:blipFill>
+                    <a:blip r:embed="rId14" cstate="print">
+                      <a:extLst>
+                        <a:ext uri="{28A0092B-C50C-407E-A947-70E740481C1C}">
+                          <a14:useLocalDpi xmlns:a14="http://schemas.microsoft.com/office/drawing/2010/main" val="0"/>
+                        </a:ext>
+                      </a:extLst>
+                    </a:blip>
+                    <a:srcRect/>
+                    <a:stretch>
+                      <a:fillRect/>
+                    </a:stretch>
+                  </pic:blipFill>
+                  <pic:spPr bwMode="auto">
+                    <a:xfrm>
+                      <a:off x="0" y="0"/>
+                      <a:ext cx="2480588" cy="4410075"/>
+                    </a:xfrm>
+                    <a:prstGeom prst="rect">
+                      <a:avLst/>
+                    </a:prstGeom>
+                    <a:noFill/>
+                    <a:ln>
+                      <a:noFill/>
+                    </a:ln>
+                  </pic:spPr>
+                </pic:pic>
+              </a:graphicData>
+            </a:graphic>
+          </wp:anchor>
+        </w:drawing>
       </w:r>
       <w:r>
-        <w:t xml:space="preserve">Office </w:t>
-      </w:r>
-      <w:r>
-        <w:t>PowerPoint</w:t>
+        <w:t>Neste fragmento, o utilizador poderá ver a informação em relação ao clima.</w:t>
       </w:r>
     </w:p>
     <w:p>
       <w:r>
-        <w:t>GitHub Desktop</w:t>
+        <w:t>Para além disso, tem ao seu dispor (na barra de navegação em baixo) um menu no qual pode optar por jogar o quiz ou editar os seus dados pessoais.</w:t>
       </w:r>
     </w:p>
     <w:p>
       <w:r>
-        <w:t>Postman</w:t>
+        <w:t>No caso de pretender voltar à home page, tem a possibilidade de selecionar o botão representado por uma casa.</w:t>
       </w:r>
     </w:p>
     <w:p>
       <w:r>
-        <w:t>Windows Powershell</w:t>
+        <w:t>Se o utilizador pretender visualizar os condutores inscritos nas competições do ano atual, basta selecionar o botão “Drivers”.</w:t>
+      </w:r>
+    </w:p>
+    <w:p>
+      <w:r>
+        <w:t>No canto superior direito da página, na toolbar, encontra-se um botão que, ao ser selecionado, realiza o logout do utilizador da aplicação.</w:t>
+      </w:r>
+    </w:p>
+    <w:p>
+      <w:r>
+        <w:t>Esta atividade contém um gráfico circular que representa o número de respostas corretas e erradas do utilizador.</w:t>
+      </w:r>
+      <w:r>
+        <w:br w:type="textWrapping" w:clear="all"/>
+      </w:r>
+    </w:p>
+    <w:p>
+      <w:r>
+        <w:br w:type="textWrapping" w:clear="all"/>
+      </w:r>
+    </w:p>
+    <w:p>
+      <w:r>
+        <w:br w:type="page"/>
+      </w:r>
+    </w:p>
+    <w:p>
+      <w:pPr>
+        <w:pStyle w:val="Ttulo2"/>
+        <w:ind w:firstLine="708"/>
+      </w:pPr>
+      <w:bookmarkStart w:id="25" w:name="_Toc63892808"/>
+      <w:r>
+        <w:t>Quiz</w:t>
+      </w:r>
+      <w:bookmarkEnd w:id="25"/>
+    </w:p>
+    <w:p/>
+    <w:p>
+      <w:r>
+        <w:rPr>
+          <w:noProof/>
+        </w:rPr>
+        <w:drawing>
+          <wp:anchor distT="0" distB="0" distL="114300" distR="114300" simplePos="0" relativeHeight="251672576" behindDoc="0" locked="0" layoutInCell="1" allowOverlap="1" wp14:anchorId="6272CAC2" wp14:editId="7E9FEE29">
+            <wp:simplePos x="1076325" y="1371600"/>
+            <wp:positionH relativeFrom="column">
+              <wp:align>left</wp:align>
+            </wp:positionH>
+            <wp:positionV relativeFrom="paragraph">
+              <wp:align>top</wp:align>
+            </wp:positionV>
+            <wp:extent cx="2266282" cy="4029075"/>
+            <wp:effectExtent l="0" t="0" r="1270" b="0"/>
+            <wp:wrapSquare wrapText="bothSides"/>
+            <wp:docPr id="16" name="Imagem 16"/>
+            <wp:cNvGraphicFramePr>
+              <a:graphicFrameLocks xmlns:a="http://schemas.openxmlformats.org/drawingml/2006/main" noChangeAspect="1"/>
+            </wp:cNvGraphicFramePr>
+            <a:graphic xmlns:a="http://schemas.openxmlformats.org/drawingml/2006/main">
+              <a:graphicData uri="http://schemas.openxmlformats.org/drawingml/2006/picture">
+                <pic:pic xmlns:pic="http://schemas.openxmlformats.org/drawingml/2006/picture">
+                  <pic:nvPicPr>
+                    <pic:cNvPr id="0" name="Picture 14"/>
+                    <pic:cNvPicPr>
+                      <a:picLocks noChangeAspect="1" noChangeArrowheads="1"/>
+                    </pic:cNvPicPr>
+                  </pic:nvPicPr>
+                  <pic:blipFill>
+                    <a:blip r:embed="rId15" cstate="print">
+                      <a:extLst>
+                        <a:ext uri="{28A0092B-C50C-407E-A947-70E740481C1C}">
+                          <a14:useLocalDpi xmlns:a14="http://schemas.microsoft.com/office/drawing/2010/main" val="0"/>
+                        </a:ext>
+                      </a:extLst>
+                    </a:blip>
+                    <a:srcRect/>
+                    <a:stretch>
+                      <a:fillRect/>
+                    </a:stretch>
+                  </pic:blipFill>
+                  <pic:spPr bwMode="auto">
+                    <a:xfrm>
+                      <a:off x="0" y="0"/>
+                      <a:ext cx="2266282" cy="4029075"/>
+                    </a:xfrm>
+                    <a:prstGeom prst="rect">
+                      <a:avLst/>
+                    </a:prstGeom>
+                    <a:noFill/>
+                    <a:ln>
+                      <a:noFill/>
+                    </a:ln>
+                  </pic:spPr>
+                </pic:pic>
+              </a:graphicData>
+            </a:graphic>
+          </wp:anchor>
+        </w:drawing>
+      </w:r>
+      <w:r>
+        <w:t xml:space="preserve">No quiz que implementamos na aplicação, definimos que cada um teria um total de 6 questões. Para cada uma das questões, existe um limite de 30 segundos para que o utilizador dê a sua resposta. </w:t>
+      </w:r>
+    </w:p>
+    <w:p>
+      <w:r>
+        <w:t>No decorrer do quiz, o utilizador poderá visualizar a questão e as opções quer poderão corresponder às suas respostas, sendo que apenas uma está correta. Em cada questão, o utilizador, após selecionar a opção, pode avançar para a próxima questão, bastando selecionar o botão representado por “</w:t>
+      </w:r>
+      <w:r>
+        <w:sym w:font="Wingdings" w:char="F0E0"/>
+      </w:r>
+      <w:r>
+        <w:t>”.</w:t>
+      </w:r>
+    </w:p>
+    <w:p>
+      <w:r>
+        <w:t>No final das questões, será apresentado o fragmento correspondente ao resultado obtido pelo utilizador no quiz.</w:t>
+      </w:r>
+      <w:r>
+        <w:br w:type="textWrapping" w:clear="all"/>
+      </w:r>
+    </w:p>
+    <w:p>
+      <w:r>
+        <w:br w:type="page"/>
+      </w:r>
+    </w:p>
+    <w:p>
+      <w:pPr>
+        <w:pStyle w:val="Ttulo2"/>
+        <w:ind w:firstLine="708"/>
+      </w:pPr>
+      <w:bookmarkStart w:id="26" w:name="_Toc63892809"/>
+      <w:r>
+        <w:t>Pontuação</w:t>
+      </w:r>
+      <w:bookmarkEnd w:id="26"/>
+    </w:p>
+    <w:p>
+      <w:r>
+        <w:rPr>
+          <w:noProof/>
+        </w:rPr>
+        <w:drawing>
+          <wp:anchor distT="0" distB="0" distL="114300" distR="114300" simplePos="0" relativeHeight="251670528" behindDoc="0" locked="0" layoutInCell="1" allowOverlap="1" wp14:anchorId="0F42E905" wp14:editId="2AD221B9">
+            <wp:simplePos x="0" y="0"/>
+            <wp:positionH relativeFrom="margin">
+              <wp:align>left</wp:align>
+            </wp:positionH>
+            <wp:positionV relativeFrom="paragraph">
+              <wp:posOffset>254635</wp:posOffset>
+            </wp:positionV>
+            <wp:extent cx="2419350" cy="4300855"/>
+            <wp:effectExtent l="0" t="0" r="0" b="4445"/>
+            <wp:wrapSquare wrapText="bothSides"/>
+            <wp:docPr id="14" name="Imagem 14"/>
+            <wp:cNvGraphicFramePr>
+              <a:graphicFrameLocks xmlns:a="http://schemas.openxmlformats.org/drawingml/2006/main" noChangeAspect="1"/>
+            </wp:cNvGraphicFramePr>
+            <a:graphic xmlns:a="http://schemas.openxmlformats.org/drawingml/2006/main">
+              <a:graphicData uri="http://schemas.openxmlformats.org/drawingml/2006/picture">
+                <pic:pic xmlns:pic="http://schemas.openxmlformats.org/drawingml/2006/picture">
+                  <pic:nvPicPr>
+                    <pic:cNvPr id="0" name="Picture 10"/>
+                    <pic:cNvPicPr>
+                      <a:picLocks noChangeAspect="1" noChangeArrowheads="1"/>
+                    </pic:cNvPicPr>
+                  </pic:nvPicPr>
+                  <pic:blipFill>
+                    <a:blip r:embed="rId16" cstate="print">
+                      <a:extLst>
+                        <a:ext uri="{28A0092B-C50C-407E-A947-70E740481C1C}">
+                          <a14:useLocalDpi xmlns:a14="http://schemas.microsoft.com/office/drawing/2010/main" val="0"/>
+                        </a:ext>
+                      </a:extLst>
+                    </a:blip>
+                    <a:srcRect/>
+                    <a:stretch>
+                      <a:fillRect/>
+                    </a:stretch>
+                  </pic:blipFill>
+                  <pic:spPr bwMode="auto">
+                    <a:xfrm>
+                      <a:off x="0" y="0"/>
+                      <a:ext cx="2419350" cy="4300855"/>
+                    </a:xfrm>
+                    <a:prstGeom prst="rect">
+                      <a:avLst/>
+                    </a:prstGeom>
+                    <a:noFill/>
+                    <a:ln>
+                      <a:noFill/>
+                    </a:ln>
+                  </pic:spPr>
+                </pic:pic>
+              </a:graphicData>
+            </a:graphic>
+            <wp14:sizeRelH relativeFrom="margin">
+              <wp14:pctWidth>0</wp14:pctWidth>
+            </wp14:sizeRelH>
+            <wp14:sizeRelV relativeFrom="margin">
+              <wp14:pctHeight>0</wp14:pctHeight>
+            </wp14:sizeRelV>
+          </wp:anchor>
+        </w:drawing>
+      </w:r>
+    </w:p>
+    <w:p>
+      <w:r>
+        <w:t>No fragmento do resultado, o utilizador poderá ver os pontos adquiridos por casa questão, seguido do número de questões que acertou e errou.</w:t>
+      </w:r>
+    </w:p>
+    <w:p>
+      <w:r>
+        <w:t>No caso de querer voltar a realizar o quiz, basta selecionar o botão representado por “</w:t>
+      </w:r>
+      <w:r>
+        <w:sym w:font="Wingdings" w:char="F0DF"/>
+      </w:r>
+      <w:r>
+        <w:t>”. No caso de pretender voltar à home page, deve selecionar o outro botão.</w:t>
+      </w:r>
+      <w:r>
+        <w:br w:type="textWrapping" w:clear="all"/>
+      </w:r>
+    </w:p>
+    <w:p>
+      <w:r>
+        <w:br w:type="page"/>
+      </w:r>
+    </w:p>
+    <w:p>
+      <w:pPr>
+        <w:pStyle w:val="Ttulo2"/>
+      </w:pPr>
+      <w:r>
+        <w:tab/>
+      </w:r>
+      <w:bookmarkStart w:id="27" w:name="_Toc63892810"/>
+      <w:r>
+        <w:t>Lista de Drivers</w:t>
+      </w:r>
+      <w:bookmarkEnd w:id="27"/>
+    </w:p>
+    <w:p/>
+    <w:p>
+      <w:pPr>
+        <w:tabs>
+          <w:tab w:val="left" w:pos="1110"/>
+        </w:tabs>
+      </w:pPr>
+      <w:r>
+        <w:rPr>
+          <w:noProof/>
+        </w:rPr>
+        <w:drawing>
+          <wp:anchor distT="0" distB="0" distL="114300" distR="114300" simplePos="0" relativeHeight="251673600" behindDoc="0" locked="0" layoutInCell="1" allowOverlap="1" wp14:anchorId="64F68908" wp14:editId="0ADC03B8">
+            <wp:simplePos x="1076325" y="1371600"/>
+            <wp:positionH relativeFrom="column">
+              <wp:align>left</wp:align>
+            </wp:positionH>
+            <wp:positionV relativeFrom="paragraph">
+              <wp:align>top</wp:align>
+            </wp:positionV>
+            <wp:extent cx="2228779" cy="3962400"/>
+            <wp:effectExtent l="0" t="0" r="635" b="0"/>
+            <wp:wrapSquare wrapText="bothSides"/>
+            <wp:docPr id="17" name="Imagem 17"/>
+            <wp:cNvGraphicFramePr>
+              <a:graphicFrameLocks xmlns:a="http://schemas.openxmlformats.org/drawingml/2006/main" noChangeAspect="1"/>
+            </wp:cNvGraphicFramePr>
+            <a:graphic xmlns:a="http://schemas.openxmlformats.org/drawingml/2006/main">
+              <a:graphicData uri="http://schemas.openxmlformats.org/drawingml/2006/picture">
+                <pic:pic xmlns:pic="http://schemas.openxmlformats.org/drawingml/2006/picture">
+                  <pic:nvPicPr>
+                    <pic:cNvPr id="0" name="Picture 16"/>
+                    <pic:cNvPicPr>
+                      <a:picLocks noChangeAspect="1" noChangeArrowheads="1"/>
+                    </pic:cNvPicPr>
+                  </pic:nvPicPr>
+                  <pic:blipFill>
+                    <a:blip r:embed="rId17" cstate="print">
+                      <a:extLst>
+                        <a:ext uri="{28A0092B-C50C-407E-A947-70E740481C1C}">
+                          <a14:useLocalDpi xmlns:a14="http://schemas.microsoft.com/office/drawing/2010/main" val="0"/>
+                        </a:ext>
+                      </a:extLst>
+                    </a:blip>
+                    <a:srcRect/>
+                    <a:stretch>
+                      <a:fillRect/>
+                    </a:stretch>
+                  </pic:blipFill>
+                  <pic:spPr bwMode="auto">
+                    <a:xfrm>
+                      <a:off x="0" y="0"/>
+                      <a:ext cx="2228779" cy="3962400"/>
+                    </a:xfrm>
+                    <a:prstGeom prst="rect">
+                      <a:avLst/>
+                    </a:prstGeom>
+                    <a:noFill/>
+                    <a:ln>
+                      <a:noFill/>
+                    </a:ln>
+                  </pic:spPr>
+                </pic:pic>
+              </a:graphicData>
+            </a:graphic>
+          </wp:anchor>
+        </w:drawing>
+      </w:r>
+      <w:r>
+        <w:t>Nesta RecyclerView, estão apresentados os corredores que participaram nas competições do ano atual.</w:t>
+      </w:r>
+    </w:p>
+    <w:p>
+      <w:pPr>
+        <w:tabs>
+          <w:tab w:val="left" w:pos="1110"/>
+        </w:tabs>
+      </w:pPr>
+      <w:r>
+        <w:t>O ícone em frente de cada um dos condutores, ao ser selecionado, abre a página da Wikipédia no browser do telemóvel correspondente ao condutor dessa posição da lista.</w:t>
+      </w:r>
+    </w:p>
+    <w:p>
+      <w:pPr>
+        <w:tabs>
+          <w:tab w:val="left" w:pos="1110"/>
+        </w:tabs>
+      </w:pPr>
+      <w:r>
+        <w:br w:type="textWrapping" w:clear="all"/>
+      </w:r>
+    </w:p>
+    <w:p>
+      <w:r>
+        <w:br w:type="page"/>
       </w:r>
     </w:p>
     <w:p>
@@ -4070,11 +5298,11 @@
           <w:numId w:val="2"/>
         </w:numPr>
       </w:pPr>
-      <w:bookmarkStart w:id="21" w:name="_Toc61886144"/>
+      <w:bookmarkStart w:id="28" w:name="_Toc63892811"/>
       <w:r>
         <w:t>Repositório GitHub</w:t>
       </w:r>
-      <w:bookmarkEnd w:id="21"/>
+      <w:bookmarkEnd w:id="28"/>
     </w:p>
     <w:p/>
     <w:p>
@@ -4103,17 +5331,19 @@
       <w:pPr>
         <w:pStyle w:val="Ttulo1"/>
       </w:pPr>
-      <w:bookmarkStart w:id="22" w:name="_Toc61886145"/>
+      <w:bookmarkStart w:id="29" w:name="_Toc63892812"/>
       <w:r>
-        <w:lastRenderedPageBreak/>
         <w:t>Bibliografia</w:t>
       </w:r>
-      <w:bookmarkEnd w:id="22"/>
+      <w:bookmarkEnd w:id="29"/>
     </w:p>
     <w:p/>
     <w:p>
       <w:r>
         <w:t xml:space="preserve">Moodle da UC </w:t>
+      </w:r>
+      <w:r>
+        <w:t xml:space="preserve">de </w:t>
       </w:r>
       <w:r>
         <w:t>Computação Móvel e Ubíqua</w:t>
@@ -4126,16 +5356,15 @@
       <w:pPr>
         <w:pStyle w:val="Ttulo1"/>
       </w:pPr>
-      <w:bookmarkStart w:id="23" w:name="_Toc61886146"/>
+      <w:bookmarkStart w:id="30" w:name="_Toc63892813"/>
       <w:r>
-        <w:lastRenderedPageBreak/>
         <w:t>Referências WWW</w:t>
       </w:r>
-      <w:bookmarkEnd w:id="23"/>
+      <w:bookmarkEnd w:id="30"/>
     </w:p>
     <w:p/>
     <w:p>
-      <w:hyperlink r:id="rId12" w:history="1">
+      <w:hyperlink r:id="rId18" w:history="1">
         <w:r>
           <w:rPr>
             <w:rStyle w:val="Hiperligao"/>
@@ -4148,7 +5377,7 @@
       </w:r>
     </w:p>
     <w:p>
-      <w:hyperlink r:id="rId13" w:history="1">
+      <w:hyperlink r:id="rId19" w:history="1">
         <w:r>
           <w:rPr>
             <w:rStyle w:val="Hiperligao"/>
@@ -4187,8 +5416,8 @@
       </w:pPr>
     </w:p>
     <w:sectPr>
-      <w:headerReference w:type="default" r:id="rId14"/>
-      <w:footerReference w:type="default" r:id="rId15"/>
+      <w:headerReference w:type="default" r:id="rId20"/>
+      <w:footerReference w:type="default" r:id="rId21"/>
       <w:pgSz w:w="11906" w:h="16838"/>
       <w:pgMar w:top="1417" w:right="1701" w:bottom="1417" w:left="1701" w:header="708" w:footer="708" w:gutter="0"/>
       <w:pgNumType w:start="0"/>
@@ -4235,6 +5464,7 @@
         <w:docPartUnique/>
       </w:docPartObj>
     </w:sdtPr>
+    <w:sdtEndPr/>
     <w:sdtContent>
       <w:p>
         <w:pPr>
@@ -4488,6 +5718,7 @@
         <w:dataBinding w:prefixMappings="xmlns:ns0='http://schemas.openxmlformats.org/package/2006/metadata/core-properties' xmlns:ns1='http://purl.org/dc/elements/1.1/'" w:xpath="/ns0:coreProperties[1]/ns1:title[1]" w:storeItemID="{6C3C8BC8-F283-45AE-878A-BAB7291924A1}"/>
         <w:text/>
       </w:sdtPr>
+      <w:sdtEndPr/>
       <w:sdtContent>
         <w:r>
           <w:rPr>
@@ -4523,13 +5754,14 @@
           <w:docPart w:val="7878E593B67540BF8A45FAE46527E2E8"/>
         </w:placeholder>
         <w:dataBinding w:prefixMappings="xmlns:ns0='http://schemas.microsoft.com/office/2006/coverPageProps'" w:xpath="/ns0:CoverPageProperties[1]/ns0:PublishDate[1]" w:storeItemID="{55AF091B-3C7A-41E3-B477-F2FDAA23CFDA}"/>
-        <w:date>
+        <w:date w:fullDate="2021-02-10T00:00:00Z">
           <w:dateFormat w:val="d 'de' MMMM 'de' yyyy"/>
           <w:lid w:val="pt-PT"/>
           <w:storeMappedDataAs w:val="dateTime"/>
           <w:calendar w:val="gregorian"/>
         </w:date>
       </w:sdtPr>
+      <w:sdtEndPr/>
       <w:sdtContent>
         <w:r>
           <w:rPr>
@@ -4538,7 +5770,7 @@
             <w:sz w:val="24"/>
             <w:szCs w:val="24"/>
           </w:rPr>
-          <w:t>EVITAR</w:t>
+          <w:t>10 de fevereiro de 2021</w:t>
         </w:r>
       </w:sdtContent>
     </w:sdt>
@@ -5216,9 +6448,98 @@
     </w:lvl>
   </w:abstractNum>
   <w:abstractNum w:abstractNumId="6" w15:restartNumberingAfterBreak="0">
-    <w:nsid w:val="73211A60"/>
+    <w:nsid w:val="37086909"/>
     <w:multiLevelType w:val="hybridMultilevel"/>
-    <w:tmpl w:val="16F4E94C"/>
+    <w:tmpl w:val="8B362D6C"/>
+    <w:lvl w:ilvl="0" w:tplc="0816000F">
+      <w:start w:val="4"/>
+      <w:numFmt w:val="decimal"/>
+      <w:lvlText w:val="%1."/>
+      <w:lvlJc w:val="left"/>
+      <w:pPr>
+        <w:ind w:left="720" w:hanging="360"/>
+      </w:pPr>
+      <w:rPr>
+        <w:rFonts w:hint="default"/>
+      </w:rPr>
+    </w:lvl>
+    <w:lvl w:ilvl="1" w:tplc="08160019" w:tentative="1">
+      <w:start w:val="1"/>
+      <w:numFmt w:val="lowerLetter"/>
+      <w:lvlText w:val="%2."/>
+      <w:lvlJc w:val="left"/>
+      <w:pPr>
+        <w:ind w:left="1440" w:hanging="360"/>
+      </w:pPr>
+    </w:lvl>
+    <w:lvl w:ilvl="2" w:tplc="0816001B" w:tentative="1">
+      <w:start w:val="1"/>
+      <w:numFmt w:val="lowerRoman"/>
+      <w:lvlText w:val="%3."/>
+      <w:lvlJc w:val="right"/>
+      <w:pPr>
+        <w:ind w:left="2160" w:hanging="180"/>
+      </w:pPr>
+    </w:lvl>
+    <w:lvl w:ilvl="3" w:tplc="0816000F" w:tentative="1">
+      <w:start w:val="1"/>
+      <w:numFmt w:val="decimal"/>
+      <w:lvlText w:val="%4."/>
+      <w:lvlJc w:val="left"/>
+      <w:pPr>
+        <w:ind w:left="2880" w:hanging="360"/>
+      </w:pPr>
+    </w:lvl>
+    <w:lvl w:ilvl="4" w:tplc="08160019" w:tentative="1">
+      <w:start w:val="1"/>
+      <w:numFmt w:val="lowerLetter"/>
+      <w:lvlText w:val="%5."/>
+      <w:lvlJc w:val="left"/>
+      <w:pPr>
+        <w:ind w:left="3600" w:hanging="360"/>
+      </w:pPr>
+    </w:lvl>
+    <w:lvl w:ilvl="5" w:tplc="0816001B" w:tentative="1">
+      <w:start w:val="1"/>
+      <w:numFmt w:val="lowerRoman"/>
+      <w:lvlText w:val="%6."/>
+      <w:lvlJc w:val="right"/>
+      <w:pPr>
+        <w:ind w:left="4320" w:hanging="180"/>
+      </w:pPr>
+    </w:lvl>
+    <w:lvl w:ilvl="6" w:tplc="0816000F" w:tentative="1">
+      <w:start w:val="1"/>
+      <w:numFmt w:val="decimal"/>
+      <w:lvlText w:val="%7."/>
+      <w:lvlJc w:val="left"/>
+      <w:pPr>
+        <w:ind w:left="5040" w:hanging="360"/>
+      </w:pPr>
+    </w:lvl>
+    <w:lvl w:ilvl="7" w:tplc="08160019" w:tentative="1">
+      <w:start w:val="1"/>
+      <w:numFmt w:val="lowerLetter"/>
+      <w:lvlText w:val="%8."/>
+      <w:lvlJc w:val="left"/>
+      <w:pPr>
+        <w:ind w:left="5760" w:hanging="360"/>
+      </w:pPr>
+    </w:lvl>
+    <w:lvl w:ilvl="8" w:tplc="0816001B" w:tentative="1">
+      <w:start w:val="1"/>
+      <w:numFmt w:val="lowerRoman"/>
+      <w:lvlText w:val="%9."/>
+      <w:lvlJc w:val="right"/>
+      <w:pPr>
+        <w:ind w:left="6480" w:hanging="180"/>
+      </w:pPr>
+    </w:lvl>
+  </w:abstractNum>
+  <w:abstractNum w:abstractNumId="7" w15:restartNumberingAfterBreak="0">
+    <w:nsid w:val="4E473D6B"/>
+    <w:multiLevelType w:val="hybridMultilevel"/>
+    <w:tmpl w:val="E48C5322"/>
     <w:lvl w:ilvl="0" w:tplc="08160001">
       <w:start w:val="1"/>
       <w:numFmt w:val="bullet"/>
@@ -5328,7 +6649,120 @@
       </w:rPr>
     </w:lvl>
   </w:abstractNum>
-  <w:abstractNum w:abstractNumId="7" w15:restartNumberingAfterBreak="0">
+  <w:abstractNum w:abstractNumId="8" w15:restartNumberingAfterBreak="0">
+    <w:nsid w:val="73211A60"/>
+    <w:multiLevelType w:val="hybridMultilevel"/>
+    <w:tmpl w:val="634CEC98"/>
+    <w:lvl w:ilvl="0" w:tplc="08160001">
+      <w:start w:val="1"/>
+      <w:numFmt w:val="bullet"/>
+      <w:lvlText w:val=""/>
+      <w:lvlJc w:val="left"/>
+      <w:pPr>
+        <w:ind w:left="720" w:hanging="360"/>
+      </w:pPr>
+      <w:rPr>
+        <w:rFonts w:ascii="Symbol" w:hAnsi="Symbol" w:hint="default"/>
+      </w:rPr>
+    </w:lvl>
+    <w:lvl w:ilvl="1" w:tplc="08160003">
+      <w:start w:val="1"/>
+      <w:numFmt w:val="bullet"/>
+      <w:lvlText w:val="o"/>
+      <w:lvlJc w:val="left"/>
+      <w:pPr>
+        <w:ind w:left="1440" w:hanging="360"/>
+      </w:pPr>
+      <w:rPr>
+        <w:rFonts w:ascii="Courier New" w:hAnsi="Courier New" w:cs="Courier New" w:hint="default"/>
+      </w:rPr>
+    </w:lvl>
+    <w:lvl w:ilvl="2" w:tplc="08160005" w:tentative="1">
+      <w:start w:val="1"/>
+      <w:numFmt w:val="bullet"/>
+      <w:lvlText w:val=""/>
+      <w:lvlJc w:val="left"/>
+      <w:pPr>
+        <w:ind w:left="2160" w:hanging="360"/>
+      </w:pPr>
+      <w:rPr>
+        <w:rFonts w:ascii="Wingdings" w:hAnsi="Wingdings" w:hint="default"/>
+      </w:rPr>
+    </w:lvl>
+    <w:lvl w:ilvl="3" w:tplc="08160001" w:tentative="1">
+      <w:start w:val="1"/>
+      <w:numFmt w:val="bullet"/>
+      <w:lvlText w:val=""/>
+      <w:lvlJc w:val="left"/>
+      <w:pPr>
+        <w:ind w:left="2880" w:hanging="360"/>
+      </w:pPr>
+      <w:rPr>
+        <w:rFonts w:ascii="Symbol" w:hAnsi="Symbol" w:hint="default"/>
+      </w:rPr>
+    </w:lvl>
+    <w:lvl w:ilvl="4" w:tplc="08160003" w:tentative="1">
+      <w:start w:val="1"/>
+      <w:numFmt w:val="bullet"/>
+      <w:lvlText w:val="o"/>
+      <w:lvlJc w:val="left"/>
+      <w:pPr>
+        <w:ind w:left="3600" w:hanging="360"/>
+      </w:pPr>
+      <w:rPr>
+        <w:rFonts w:ascii="Courier New" w:hAnsi="Courier New" w:cs="Courier New" w:hint="default"/>
+      </w:rPr>
+    </w:lvl>
+    <w:lvl w:ilvl="5" w:tplc="08160005" w:tentative="1">
+      <w:start w:val="1"/>
+      <w:numFmt w:val="bullet"/>
+      <w:lvlText w:val=""/>
+      <w:lvlJc w:val="left"/>
+      <w:pPr>
+        <w:ind w:left="4320" w:hanging="360"/>
+      </w:pPr>
+      <w:rPr>
+        <w:rFonts w:ascii="Wingdings" w:hAnsi="Wingdings" w:hint="default"/>
+      </w:rPr>
+    </w:lvl>
+    <w:lvl w:ilvl="6" w:tplc="08160001" w:tentative="1">
+      <w:start w:val="1"/>
+      <w:numFmt w:val="bullet"/>
+      <w:lvlText w:val=""/>
+      <w:lvlJc w:val="left"/>
+      <w:pPr>
+        <w:ind w:left="5040" w:hanging="360"/>
+      </w:pPr>
+      <w:rPr>
+        <w:rFonts w:ascii="Symbol" w:hAnsi="Symbol" w:hint="default"/>
+      </w:rPr>
+    </w:lvl>
+    <w:lvl w:ilvl="7" w:tplc="08160003" w:tentative="1">
+      <w:start w:val="1"/>
+      <w:numFmt w:val="bullet"/>
+      <w:lvlText w:val="o"/>
+      <w:lvlJc w:val="left"/>
+      <w:pPr>
+        <w:ind w:left="5760" w:hanging="360"/>
+      </w:pPr>
+      <w:rPr>
+        <w:rFonts w:ascii="Courier New" w:hAnsi="Courier New" w:cs="Courier New" w:hint="default"/>
+      </w:rPr>
+    </w:lvl>
+    <w:lvl w:ilvl="8" w:tplc="08160005" w:tentative="1">
+      <w:start w:val="1"/>
+      <w:numFmt w:val="bullet"/>
+      <w:lvlText w:val=""/>
+      <w:lvlJc w:val="left"/>
+      <w:pPr>
+        <w:ind w:left="6480" w:hanging="360"/>
+      </w:pPr>
+      <w:rPr>
+        <w:rFonts w:ascii="Wingdings" w:hAnsi="Wingdings" w:hint="default"/>
+      </w:rPr>
+    </w:lvl>
+  </w:abstractNum>
+  <w:abstractNum w:abstractNumId="9" w15:restartNumberingAfterBreak="0">
     <w:nsid w:val="7D9520B3"/>
     <w:multiLevelType w:val="multilevel"/>
     <w:tmpl w:val="7B76E006"/>
@@ -5338,7 +6772,7 @@
       <w:lvlText w:val="%1."/>
       <w:lvlJc w:val="left"/>
       <w:pPr>
-        <w:ind w:left="0" w:firstLine="0"/>
+        <w:ind w:left="425" w:firstLine="0"/>
       </w:pPr>
     </w:lvl>
     <w:lvl w:ilvl="1">
@@ -5418,10 +6852,10 @@
     <w:abstractNumId w:val="4"/>
   </w:num>
   <w:num w:numId="2">
-    <w:abstractNumId w:val="7"/>
+    <w:abstractNumId w:val="9"/>
   </w:num>
   <w:num w:numId="3">
-    <w:abstractNumId w:val="6"/>
+    <w:abstractNumId w:val="8"/>
   </w:num>
   <w:num w:numId="4">
     <w:abstractNumId w:val="0"/>
@@ -5437,6 +6871,12 @@
   </w:num>
   <w:num w:numId="8">
     <w:abstractNumId w:val="2"/>
+  </w:num>
+  <w:num w:numId="9">
+    <w:abstractNumId w:val="6"/>
+  </w:num>
+  <w:num w:numId="10">
+    <w:abstractNumId w:val="7"/>
   </w:num>
 </w:numbering>
 </file>
@@ -6808,15 +8248,18 @@
     <w:rsid w:val="005A02AB"/>
     <w:rsid w:val="005C332D"/>
     <w:rsid w:val="006A013F"/>
+    <w:rsid w:val="00743095"/>
     <w:rsid w:val="00835DE3"/>
     <w:rsid w:val="0086532C"/>
     <w:rsid w:val="008E74B7"/>
     <w:rsid w:val="0091476F"/>
+    <w:rsid w:val="00914C4D"/>
     <w:rsid w:val="00963863"/>
     <w:rsid w:val="009642CD"/>
     <w:rsid w:val="009C2D5F"/>
     <w:rsid w:val="00AC752F"/>
     <w:rsid w:val="00B43776"/>
+    <w:rsid w:val="00B922BD"/>
     <w:rsid w:val="00D36EE7"/>
     <w:rsid w:val="00F23783"/>
   </w:rsids>
@@ -6835,8 +8278,8 @@
   </m:mathPr>
   <w:themeFontLang w:val="pt-PT"/>
   <w:clrSchemeMapping w:bg1="light1" w:t1="dark1" w:bg2="light2" w:t2="dark2" w:accent1="accent1" w:accent2="accent2" w:accent3="accent3" w:accent4="accent4" w:accent5="accent5" w:accent6="accent6" w:hyperlink="hyperlink" w:followedHyperlink="followedHyperlink"/>
-  <w:decimalSymbol w:val=","/>
-  <w:listSeparator w:val=";"/>
+  <w:decimalSymbol w:val="."/>
+  <w:listSeparator w:val=","/>
   <w15:chartTrackingRefBased/>
 </w:settings>
 </file>
@@ -7582,7 +9025,7 @@
 
 <file path=customXml/item1.xml><?xml version="1.0" encoding="utf-8"?>
 <CoverPageProperties xmlns="http://schemas.microsoft.com/office/2006/coverPageProps">
-  <PublishDate>EVITAR</PublishDate>
+  <PublishDate>2021-02-10T00:00:00</PublishDate>
   <Abstract/>
   <CompanyAddress/>
   <CompanyPhone/>

</xml_diff>